<commit_message>
Estoy en una rama secundaria
</commit_message>
<xml_diff>
--- a/Proyecto_Técnico_COML0110.docx
+++ b/Proyecto_Técnico_COML0110.docx
@@ -1154,6 +1154,7 @@
                 <w:szCs w:val="24"/>
               </w:rPr>
             </w:pPr>
+            <w:proofErr w:type="spellStart"/>
             <w:r>
               <w:rPr>
                 <w:rFonts w:ascii="Times New Roman" w:hAnsi="Times New Roman" w:cs="Times New Roman"/>
@@ -1170,6 +1171,7 @@
               </w:rPr>
               <w:t>.</w:t>
             </w:r>
+            <w:proofErr w:type="spellEnd"/>
             <w:r>
               <w:rPr>
                 <w:rFonts w:ascii="Times New Roman" w:hAnsi="Times New Roman" w:cs="Times New Roman"/>
@@ -1259,6 +1261,7 @@
                 <w:szCs w:val="24"/>
               </w:rPr>
             </w:pPr>
+            <w:proofErr w:type="spellStart"/>
             <w:r>
               <w:rPr>
                 <w:rFonts w:ascii="Times New Roman" w:hAnsi="Times New Roman" w:cs="Times New Roman"/>
@@ -1275,6 +1278,7 @@
               </w:rPr>
               <w:t>.</w:t>
             </w:r>
+            <w:proofErr w:type="spellEnd"/>
             <w:r>
               <w:rPr>
                 <w:rFonts w:ascii="Times New Roman" w:hAnsi="Times New Roman" w:cs="Times New Roman"/>
@@ -1367,6 +1371,7 @@
                 <w:szCs w:val="24"/>
               </w:rPr>
             </w:pPr>
+            <w:proofErr w:type="spellStart"/>
             <w:r>
               <w:rPr>
                 <w:rFonts w:ascii="Times New Roman" w:hAnsi="Times New Roman" w:cs="Times New Roman"/>
@@ -1383,6 +1388,7 @@
               </w:rPr>
               <w:t>.</w:t>
             </w:r>
+            <w:proofErr w:type="spellEnd"/>
             <w:r>
               <w:rPr>
                 <w:rFonts w:ascii="Times New Roman" w:hAnsi="Times New Roman" w:cs="Times New Roman"/>
@@ -1472,6 +1478,7 @@
                 <w:szCs w:val="24"/>
               </w:rPr>
             </w:pPr>
+            <w:proofErr w:type="spellStart"/>
             <w:r>
               <w:rPr>
                 <w:rFonts w:ascii="Times New Roman" w:hAnsi="Times New Roman" w:cs="Times New Roman"/>
@@ -1488,6 +1495,7 @@
               </w:rPr>
               <w:t>.</w:t>
             </w:r>
+            <w:proofErr w:type="spellEnd"/>
             <w:r>
               <w:rPr>
                 <w:rFonts w:ascii="Times New Roman" w:hAnsi="Times New Roman" w:cs="Times New Roman"/>
@@ -1580,6 +1588,7 @@
                 <w:szCs w:val="24"/>
               </w:rPr>
             </w:pPr>
+            <w:proofErr w:type="spellStart"/>
             <w:r>
               <w:rPr>
                 <w:rFonts w:ascii="Times New Roman" w:hAnsi="Times New Roman" w:cs="Times New Roman"/>
@@ -1596,6 +1605,7 @@
               </w:rPr>
               <w:t>.</w:t>
             </w:r>
+            <w:proofErr w:type="spellEnd"/>
             <w:r>
               <w:rPr>
                 <w:rFonts w:ascii="Times New Roman" w:hAnsi="Times New Roman" w:cs="Times New Roman"/>
@@ -1685,6 +1695,7 @@
                 <w:szCs w:val="24"/>
               </w:rPr>
             </w:pPr>
+            <w:proofErr w:type="spellStart"/>
             <w:r>
               <w:rPr>
                 <w:rFonts w:ascii="Times New Roman" w:hAnsi="Times New Roman" w:cs="Times New Roman"/>
@@ -1701,6 +1712,7 @@
               </w:rPr>
               <w:t>.</w:t>
             </w:r>
+            <w:proofErr w:type="spellEnd"/>
             <w:r>
               <w:rPr>
                 <w:rFonts w:ascii="Times New Roman" w:hAnsi="Times New Roman" w:cs="Times New Roman"/>
@@ -1793,6 +1805,7 @@
                 <w:szCs w:val="24"/>
               </w:rPr>
             </w:pPr>
+            <w:proofErr w:type="spellStart"/>
             <w:r>
               <w:rPr>
                 <w:rFonts w:ascii="Times New Roman" w:hAnsi="Times New Roman" w:cs="Times New Roman"/>
@@ -1809,6 +1822,7 @@
               </w:rPr>
               <w:t>.</w:t>
             </w:r>
+            <w:proofErr w:type="spellEnd"/>
             <w:r>
               <w:rPr>
                 <w:rFonts w:ascii="Times New Roman" w:hAnsi="Times New Roman" w:cs="Times New Roman"/>
@@ -1898,6 +1912,7 @@
                 <w:szCs w:val="24"/>
               </w:rPr>
             </w:pPr>
+            <w:proofErr w:type="spellStart"/>
             <w:r>
               <w:rPr>
                 <w:rFonts w:ascii="Times New Roman" w:hAnsi="Times New Roman" w:cs="Times New Roman"/>
@@ -1914,6 +1929,7 @@
               </w:rPr>
               <w:t>.</w:t>
             </w:r>
+            <w:proofErr w:type="spellEnd"/>
             <w:r>
               <w:rPr>
                 <w:rFonts w:ascii="Times New Roman" w:hAnsi="Times New Roman" w:cs="Times New Roman"/>
@@ -2014,6 +2030,7 @@
                 <w:szCs w:val="24"/>
               </w:rPr>
             </w:pPr>
+            <w:proofErr w:type="spellStart"/>
             <w:r>
               <w:rPr>
                 <w:rFonts w:ascii="Times New Roman" w:hAnsi="Times New Roman" w:cs="Times New Roman"/>
@@ -2030,6 +2047,7 @@
               </w:rPr>
               <w:t>.</w:t>
             </w:r>
+            <w:proofErr w:type="spellEnd"/>
             <w:r>
               <w:rPr>
                 <w:rFonts w:ascii="Times New Roman" w:hAnsi="Times New Roman" w:cs="Times New Roman"/>
@@ -2119,6 +2137,7 @@
                 <w:szCs w:val="24"/>
               </w:rPr>
             </w:pPr>
+            <w:proofErr w:type="spellStart"/>
             <w:r>
               <w:rPr>
                 <w:rFonts w:ascii="Times New Roman" w:hAnsi="Times New Roman" w:cs="Times New Roman"/>
@@ -2135,6 +2154,7 @@
               </w:rPr>
               <w:t>.</w:t>
             </w:r>
+            <w:proofErr w:type="spellEnd"/>
             <w:r>
               <w:rPr>
                 <w:rFonts w:ascii="Times New Roman" w:hAnsi="Times New Roman" w:cs="Times New Roman"/>
@@ -2251,6 +2271,7 @@
                 <w:szCs w:val="24"/>
               </w:rPr>
             </w:pPr>
+            <w:proofErr w:type="spellStart"/>
             <w:r>
               <w:rPr>
                 <w:rFonts w:ascii="Times New Roman" w:hAnsi="Times New Roman" w:cs="Times New Roman"/>
@@ -2267,6 +2288,7 @@
               </w:rPr>
               <w:t>.</w:t>
             </w:r>
+            <w:proofErr w:type="spellEnd"/>
             <w:r>
               <w:rPr>
                 <w:rFonts w:ascii="Times New Roman" w:hAnsi="Times New Roman" w:cs="Times New Roman"/>
@@ -2377,6 +2399,7 @@
                 <w:szCs w:val="24"/>
               </w:rPr>
             </w:pPr>
+            <w:proofErr w:type="spellStart"/>
             <w:r>
               <w:rPr>
                 <w:rFonts w:ascii="Times New Roman" w:hAnsi="Times New Roman" w:cs="Times New Roman"/>
@@ -2393,6 +2416,7 @@
               </w:rPr>
               <w:t>.</w:t>
             </w:r>
+            <w:proofErr w:type="spellEnd"/>
             <w:r>
               <w:rPr>
                 <w:rFonts w:ascii="Times New Roman" w:hAnsi="Times New Roman" w:cs="Times New Roman"/>
@@ -2436,6 +2460,7 @@
                 <w:szCs w:val="24"/>
               </w:rPr>
             </w:pPr>
+            <w:proofErr w:type="gramStart"/>
             <w:r>
               <w:rPr>
                 <w:rFonts w:ascii="Times New Roman" w:hAnsi="Times New Roman" w:cs="Times New Roman"/>
@@ -2450,7 +2475,16 @@
                 <w:sz w:val="24"/>
                 <w:szCs w:val="24"/>
               </w:rPr>
-              <w:t xml:space="preserve">prácticas en empresas </w:t>
+              <w:t>prácticas</w:t>
+            </w:r>
+            <w:proofErr w:type="gramEnd"/>
+            <w:r>
+              <w:rPr>
+                <w:rFonts w:ascii="Times New Roman" w:hAnsi="Times New Roman" w:cs="Times New Roman"/>
+                <w:sz w:val="24"/>
+                <w:szCs w:val="24"/>
+              </w:rPr>
+              <w:t xml:space="preserve"> en empresas </w:t>
             </w:r>
             <w:r>
               <w:rPr>
@@ -2516,6 +2550,7 @@
                 <w:highlight w:val="yellow"/>
               </w:rPr>
             </w:pPr>
+            <w:proofErr w:type="spellStart"/>
             <w:r>
               <w:rPr>
                 <w:rFonts w:ascii="Times New Roman" w:hAnsi="Times New Roman" w:cs="Times New Roman"/>
@@ -2532,6 +2567,7 @@
               </w:rPr>
               <w:t>.</w:t>
             </w:r>
+            <w:proofErr w:type="spellEnd"/>
             <w:r>
               <w:rPr>
                 <w:rFonts w:ascii="Times New Roman" w:hAnsi="Times New Roman" w:cs="Times New Roman"/>
@@ -2833,15 +2869,33 @@
           <w:sz w:val="24"/>
           <w:szCs w:val="24"/>
         </w:rPr>
-        <w:t xml:space="preserve">un gran </w:t>
-      </w:r>
-      <w:r>
-        <w:rPr>
-          <w:rFonts w:ascii="Times New Roman" w:hAnsi="Times New Roman" w:cs="Times New Roman"/>
-          <w:sz w:val="24"/>
-          <w:szCs w:val="24"/>
-        </w:rPr>
-        <w:t xml:space="preserve"> potencial de</w:t>
+        <w:t xml:space="preserve">un </w:t>
+      </w:r>
+      <w:proofErr w:type="gramStart"/>
+      <w:r>
+        <w:rPr>
+          <w:rFonts w:ascii="Times New Roman" w:hAnsi="Times New Roman" w:cs="Times New Roman"/>
+          <w:sz w:val="24"/>
+          <w:szCs w:val="24"/>
+        </w:rPr>
+        <w:t xml:space="preserve">gran </w:t>
+      </w:r>
+      <w:r>
+        <w:rPr>
+          <w:rFonts w:ascii="Times New Roman" w:hAnsi="Times New Roman" w:cs="Times New Roman"/>
+          <w:sz w:val="24"/>
+          <w:szCs w:val="24"/>
+        </w:rPr>
+        <w:t xml:space="preserve"> potencial</w:t>
+      </w:r>
+      <w:proofErr w:type="gramEnd"/>
+      <w:r>
+        <w:rPr>
+          <w:rFonts w:ascii="Times New Roman" w:hAnsi="Times New Roman" w:cs="Times New Roman"/>
+          <w:sz w:val="24"/>
+          <w:szCs w:val="24"/>
+        </w:rPr>
+        <w:t xml:space="preserve"> de</w:t>
       </w:r>
       <w:r>
         <w:rPr>
@@ -3084,6 +3138,15 @@
       <w:r>
         <w:rPr>
           <w:rFonts w:ascii="Times New Roman" w:hAnsi="Times New Roman" w:cs="Times New Roman"/>
+          <w:color w:val="FF0000"/>
+          <w:sz w:val="24"/>
+          <w:szCs w:val="24"/>
+        </w:rPr>
+        <w:t xml:space="preserve">La fuente no es fiable </w:t>
+      </w:r>
+      <w:r>
+        <w:rPr>
+          <w:rFonts w:ascii="Times New Roman" w:hAnsi="Times New Roman" w:cs="Times New Roman"/>
           <w:sz w:val="24"/>
           <w:szCs w:val="24"/>
         </w:rPr>
@@ -3597,8 +3660,19 @@
           <w:sz w:val="24"/>
           <w:szCs w:val="24"/>
         </w:rPr>
-        <w:t>Prueba para modificar github</w:t>
-      </w:r>
+        <w:t xml:space="preserve">Prueba para modificar </w:t>
+      </w:r>
+      <w:proofErr w:type="spellStart"/>
+      <w:r>
+        <w:rPr>
+          <w:rFonts w:ascii="Times New Roman" w:hAnsi="Times New Roman" w:cs="Times New Roman"/>
+          <w:color w:val="FF0000"/>
+          <w:sz w:val="24"/>
+          <w:szCs w:val="24"/>
+        </w:rPr>
+        <w:t>github</w:t>
+      </w:r>
+      <w:proofErr w:type="spellEnd"/>
     </w:p>
     <w:p>
       <w:pPr>
@@ -6128,7 +6202,43 @@
           <w:sz w:val="24"/>
           <w:szCs w:val="24"/>
         </w:rPr>
-        <w:t>C/ Basaldea, 25 bajo Polígono de Jundiz (Vitoria-Gasteiz)</w:t>
+        <w:t xml:space="preserve">C/ </w:t>
+      </w:r>
+      <w:proofErr w:type="spellStart"/>
+      <w:r>
+        <w:rPr>
+          <w:rFonts w:ascii="Times New Roman" w:hAnsi="Times New Roman" w:cs="Times New Roman"/>
+          <w:sz w:val="24"/>
+          <w:szCs w:val="24"/>
+        </w:rPr>
+        <w:t>Basaldea</w:t>
+      </w:r>
+      <w:proofErr w:type="spellEnd"/>
+      <w:r>
+        <w:rPr>
+          <w:rFonts w:ascii="Times New Roman" w:hAnsi="Times New Roman" w:cs="Times New Roman"/>
+          <w:sz w:val="24"/>
+          <w:szCs w:val="24"/>
+        </w:rPr>
+        <w:t xml:space="preserve">, 25 bajo Polígono de </w:t>
+      </w:r>
+      <w:proofErr w:type="spellStart"/>
+      <w:r>
+        <w:rPr>
+          <w:rFonts w:ascii="Times New Roman" w:hAnsi="Times New Roman" w:cs="Times New Roman"/>
+          <w:sz w:val="24"/>
+          <w:szCs w:val="24"/>
+        </w:rPr>
+        <w:t>Jundiz</w:t>
+      </w:r>
+      <w:proofErr w:type="spellEnd"/>
+      <w:r>
+        <w:rPr>
+          <w:rFonts w:ascii="Times New Roman" w:hAnsi="Times New Roman" w:cs="Times New Roman"/>
+          <w:sz w:val="24"/>
+          <w:szCs w:val="24"/>
+        </w:rPr>
+        <w:t xml:space="preserve"> (Vitoria-Gasteiz)</w:t>
       </w:r>
     </w:p>
     <w:p>
@@ -6616,7 +6726,79 @@
           <w:sz w:val="24"/>
           <w:szCs w:val="24"/>
         </w:rPr>
-        <w:t>Base con horquillas según la norma de dos dientes sin hidráulica adicional, batería ni cargador. Con mástil simple con lev. de 3,3 m hasta 10 to. • 5m para capacidad mayor a 10 to. L = neumáticos, x = tracción, SE = super elástico, P = PUR (elastollan, vulkollan), V = goma maciza, ND = ruedas de baja presión</w:t>
+        <w:t xml:space="preserve">Base con horquillas según la norma de dos dientes sin hidráulica adicional, batería ni cargador. Con mástil simple con lev. de 3,3 m hasta 10 </w:t>
+      </w:r>
+      <w:proofErr w:type="spellStart"/>
+      <w:r>
+        <w:rPr>
+          <w:rFonts w:ascii="Times New Roman" w:hAnsi="Times New Roman" w:cs="Times New Roman"/>
+          <w:sz w:val="24"/>
+          <w:szCs w:val="24"/>
+        </w:rPr>
+        <w:t>to</w:t>
+      </w:r>
+      <w:proofErr w:type="spellEnd"/>
+      <w:r>
+        <w:rPr>
+          <w:rFonts w:ascii="Times New Roman" w:hAnsi="Times New Roman" w:cs="Times New Roman"/>
+          <w:sz w:val="24"/>
+          <w:szCs w:val="24"/>
+        </w:rPr>
+        <w:t xml:space="preserve">. • 5m para capacidad mayor a 10 </w:t>
+      </w:r>
+      <w:proofErr w:type="spellStart"/>
+      <w:r>
+        <w:rPr>
+          <w:rFonts w:ascii="Times New Roman" w:hAnsi="Times New Roman" w:cs="Times New Roman"/>
+          <w:sz w:val="24"/>
+          <w:szCs w:val="24"/>
+        </w:rPr>
+        <w:t>to</w:t>
+      </w:r>
+      <w:proofErr w:type="spellEnd"/>
+      <w:r>
+        <w:rPr>
+          <w:rFonts w:ascii="Times New Roman" w:hAnsi="Times New Roman" w:cs="Times New Roman"/>
+          <w:sz w:val="24"/>
+          <w:szCs w:val="24"/>
+        </w:rPr>
+        <w:t>. L = neumáticos, x = tracción, SE = super elástico, P = PUR (</w:t>
+      </w:r>
+      <w:proofErr w:type="spellStart"/>
+      <w:r>
+        <w:rPr>
+          <w:rFonts w:ascii="Times New Roman" w:hAnsi="Times New Roman" w:cs="Times New Roman"/>
+          <w:sz w:val="24"/>
+          <w:szCs w:val="24"/>
+        </w:rPr>
+        <w:t>elastollan</w:t>
+      </w:r>
+      <w:proofErr w:type="spellEnd"/>
+      <w:r>
+        <w:rPr>
+          <w:rFonts w:ascii="Times New Roman" w:hAnsi="Times New Roman" w:cs="Times New Roman"/>
+          <w:sz w:val="24"/>
+          <w:szCs w:val="24"/>
+        </w:rPr>
+        <w:t xml:space="preserve">, </w:t>
+      </w:r>
+      <w:proofErr w:type="spellStart"/>
+      <w:r>
+        <w:rPr>
+          <w:rFonts w:ascii="Times New Roman" w:hAnsi="Times New Roman" w:cs="Times New Roman"/>
+          <w:sz w:val="24"/>
+          <w:szCs w:val="24"/>
+        </w:rPr>
+        <w:t>vulkollan</w:t>
+      </w:r>
+      <w:proofErr w:type="spellEnd"/>
+      <w:r>
+        <w:rPr>
+          <w:rFonts w:ascii="Times New Roman" w:hAnsi="Times New Roman" w:cs="Times New Roman"/>
+          <w:sz w:val="24"/>
+          <w:szCs w:val="24"/>
+        </w:rPr>
+        <w:t>), V = goma maciza, ND = ruedas de baja presión</w:t>
       </w:r>
       <w:r>
         <w:rPr>
@@ -6760,7 +6942,25 @@
           <w:sz w:val="24"/>
           <w:szCs w:val="24"/>
         </w:rPr>
-        <w:t>En el caso de una transpaleta la altura de elevación de la carga no suele ser más de 15-20cms del suelo por lo que sólo vale para transportar mercancía de un sitio a otro levantándola lo mínimo e imprescindible.</w:t>
+        <w:t xml:space="preserve">En el caso de </w:t>
+      </w:r>
+      <w:proofErr w:type="gramStart"/>
+      <w:r>
+        <w:rPr>
+          <w:rFonts w:ascii="Times New Roman" w:hAnsi="Times New Roman" w:cs="Times New Roman"/>
+          <w:sz w:val="24"/>
+          <w:szCs w:val="24"/>
+        </w:rPr>
+        <w:t>una transpaleta</w:t>
+      </w:r>
+      <w:proofErr w:type="gramEnd"/>
+      <w:r>
+        <w:rPr>
+          <w:rFonts w:ascii="Times New Roman" w:hAnsi="Times New Roman" w:cs="Times New Roman"/>
+          <w:sz w:val="24"/>
+          <w:szCs w:val="24"/>
+        </w:rPr>
+        <w:t xml:space="preserve"> la altura de elevación de la carga no suele ser más de 15-20cms del suelo por lo que sólo vale para transportar mercancía de un sitio a otro levantándola lo mínimo e imprescindible.</w:t>
       </w:r>
     </w:p>
     <w:p>
@@ -6779,7 +6979,53 @@
           <w:sz w:val="24"/>
           <w:szCs w:val="24"/>
         </w:rPr>
-        <w:t>En nuestro caso, disponemos de una máquina que son apiladores de doble  palet, en las patas fijas tienen función de transpaleta, permiten llevar 2 cargas o palets al mismo tiempo, este tipo de máquina es más especial que un apilador normal.</w:t>
+        <w:t xml:space="preserve">En nuestro caso, disponemos de una máquina que son apiladores de </w:t>
+      </w:r>
+      <w:proofErr w:type="gramStart"/>
+      <w:r>
+        <w:rPr>
+          <w:rFonts w:ascii="Times New Roman" w:hAnsi="Times New Roman" w:cs="Times New Roman"/>
+          <w:sz w:val="24"/>
+          <w:szCs w:val="24"/>
+        </w:rPr>
+        <w:t xml:space="preserve">doble  </w:t>
+      </w:r>
+      <w:proofErr w:type="spellStart"/>
+      <w:r>
+        <w:rPr>
+          <w:rFonts w:ascii="Times New Roman" w:hAnsi="Times New Roman" w:cs="Times New Roman"/>
+          <w:sz w:val="24"/>
+          <w:szCs w:val="24"/>
+        </w:rPr>
+        <w:t>palet</w:t>
+      </w:r>
+      <w:proofErr w:type="spellEnd"/>
+      <w:proofErr w:type="gramEnd"/>
+      <w:r>
+        <w:rPr>
+          <w:rFonts w:ascii="Times New Roman" w:hAnsi="Times New Roman" w:cs="Times New Roman"/>
+          <w:sz w:val="24"/>
+          <w:szCs w:val="24"/>
+        </w:rPr>
+        <w:t xml:space="preserve">, en las patas fijas tienen función de transpaleta, permiten llevar 2 cargas o </w:t>
+      </w:r>
+      <w:proofErr w:type="spellStart"/>
+      <w:r>
+        <w:rPr>
+          <w:rFonts w:ascii="Times New Roman" w:hAnsi="Times New Roman" w:cs="Times New Roman"/>
+          <w:sz w:val="24"/>
+          <w:szCs w:val="24"/>
+        </w:rPr>
+        <w:t>palets</w:t>
+      </w:r>
+      <w:proofErr w:type="spellEnd"/>
+      <w:r>
+        <w:rPr>
+          <w:rFonts w:ascii="Times New Roman" w:hAnsi="Times New Roman" w:cs="Times New Roman"/>
+          <w:sz w:val="24"/>
+          <w:szCs w:val="24"/>
+        </w:rPr>
+        <w:t xml:space="preserve"> al mismo tiempo, este tipo de máquina es más especial que un apilador normal.</w:t>
       </w:r>
     </w:p>
     <w:p>
@@ -6860,7 +7106,25 @@
           <w:sz w:val="24"/>
           <w:szCs w:val="24"/>
         </w:rPr>
-        <w:t>Disponemos de diferentes tipos de palets, aunque el más utilizado es el europeo sus medidas vienen determinadas por el ancho de los vagones, contenedores y cajas de camiones, que son habitualmente de 2400mm, lo que permite colocarlos de forma que aprovechen totalmente el espacio de carga en forma de tres a lo largo o dos a lo ancho.</w:t>
+        <w:t xml:space="preserve">Disponemos de diferentes tipos de </w:t>
+      </w:r>
+      <w:proofErr w:type="spellStart"/>
+      <w:r>
+        <w:rPr>
+          <w:rFonts w:ascii="Times New Roman" w:hAnsi="Times New Roman" w:cs="Times New Roman"/>
+          <w:sz w:val="24"/>
+          <w:szCs w:val="24"/>
+        </w:rPr>
+        <w:t>palets</w:t>
+      </w:r>
+      <w:proofErr w:type="spellEnd"/>
+      <w:r>
+        <w:rPr>
+          <w:rFonts w:ascii="Times New Roman" w:hAnsi="Times New Roman" w:cs="Times New Roman"/>
+          <w:sz w:val="24"/>
+          <w:szCs w:val="24"/>
+        </w:rPr>
+        <w:t>, aunque el más utilizado es el europeo sus medidas vienen determinadas por el ancho de los vagones, contenedores y cajas de camiones, que son habitualmente de 2400mm, lo que permite colocarlos de forma que aprovechen totalmente el espacio de carga en forma de tres a lo largo o dos a lo ancho.</w:t>
       </w:r>
     </w:p>
     <w:p>
@@ -6898,7 +7162,25 @@
           <w:sz w:val="24"/>
           <w:szCs w:val="24"/>
         </w:rPr>
-        <w:t>- cajas o reforzados con pilares en las esquinas; palets con bases determinadas.</w:t>
+        <w:t xml:space="preserve">- cajas o reforzados con pilares en las esquinas; </w:t>
+      </w:r>
+      <w:proofErr w:type="spellStart"/>
+      <w:r>
+        <w:rPr>
+          <w:rFonts w:ascii="Times New Roman" w:hAnsi="Times New Roman" w:cs="Times New Roman"/>
+          <w:sz w:val="24"/>
+          <w:szCs w:val="24"/>
+        </w:rPr>
+        <w:t>palets</w:t>
+      </w:r>
+      <w:proofErr w:type="spellEnd"/>
+      <w:r>
+        <w:rPr>
+          <w:rFonts w:ascii="Times New Roman" w:hAnsi="Times New Roman" w:cs="Times New Roman"/>
+          <w:sz w:val="24"/>
+          <w:szCs w:val="24"/>
+        </w:rPr>
+        <w:t xml:space="preserve"> con bases determinadas.</w:t>
       </w:r>
     </w:p>
     <w:p>
@@ -6991,13 +7273,59 @@
           </wp:anchor>
         </w:drawing>
       </w:r>
-      <w:r>
-        <w:rPr>
-          <w:rFonts w:ascii="Times New Roman" w:hAnsi="Times New Roman" w:cs="Times New Roman"/>
-          <w:sz w:val="24"/>
-          <w:szCs w:val="24"/>
-        </w:rPr>
-        <w:t>Palet Europeo: 1m 20cm de largo y 80 cm de ancho (1200X800mm) Palet Americano: 1m 20 cm de largo y 1m de ancho (1200X1000mm)</w:t>
+      <w:proofErr w:type="spellStart"/>
+      <w:r>
+        <w:rPr>
+          <w:rFonts w:ascii="Times New Roman" w:hAnsi="Times New Roman" w:cs="Times New Roman"/>
+          <w:sz w:val="24"/>
+          <w:szCs w:val="24"/>
+        </w:rPr>
+        <w:t>Palet</w:t>
+      </w:r>
+      <w:proofErr w:type="spellEnd"/>
+      <w:r>
+        <w:rPr>
+          <w:rFonts w:ascii="Times New Roman" w:hAnsi="Times New Roman" w:cs="Times New Roman"/>
+          <w:sz w:val="24"/>
+          <w:szCs w:val="24"/>
+        </w:rPr>
+        <w:t xml:space="preserve"> </w:t>
+      </w:r>
+      <w:proofErr w:type="gramStart"/>
+      <w:r>
+        <w:rPr>
+          <w:rFonts w:ascii="Times New Roman" w:hAnsi="Times New Roman" w:cs="Times New Roman"/>
+          <w:sz w:val="24"/>
+          <w:szCs w:val="24"/>
+        </w:rPr>
+        <w:t>Europeo</w:t>
+      </w:r>
+      <w:proofErr w:type="gramEnd"/>
+      <w:r>
+        <w:rPr>
+          <w:rFonts w:ascii="Times New Roman" w:hAnsi="Times New Roman" w:cs="Times New Roman"/>
+          <w:sz w:val="24"/>
+          <w:szCs w:val="24"/>
+        </w:rPr>
+        <w:t xml:space="preserve">: 1m 20cm de largo y 80 cm de ancho (1200X800mm) </w:t>
+      </w:r>
+      <w:proofErr w:type="spellStart"/>
+      <w:r>
+        <w:rPr>
+          <w:rFonts w:ascii="Times New Roman" w:hAnsi="Times New Roman" w:cs="Times New Roman"/>
+          <w:sz w:val="24"/>
+          <w:szCs w:val="24"/>
+        </w:rPr>
+        <w:t>Palet</w:t>
+      </w:r>
+      <w:proofErr w:type="spellEnd"/>
+      <w:r>
+        <w:rPr>
+          <w:rFonts w:ascii="Times New Roman" w:hAnsi="Times New Roman" w:cs="Times New Roman"/>
+          <w:sz w:val="24"/>
+          <w:szCs w:val="24"/>
+        </w:rPr>
+        <w:t xml:space="preserve"> Americano: 1m 20 cm de largo y 1m de ancho (1200X1000mm)</w:t>
       </w:r>
     </w:p>
     <w:p>
@@ -7016,7 +7344,25 @@
           <w:sz w:val="24"/>
           <w:szCs w:val="24"/>
         </w:rPr>
-        <w:t>Hay medidas intermedias (medio palet) siguiendo estos estándares para tratar de ajustar la base a las cargas. También hay otros estándares, pero los más usuales son los que hemos mencionado.</w:t>
+        <w:t xml:space="preserve">Hay medidas intermedias (medio </w:t>
+      </w:r>
+      <w:proofErr w:type="spellStart"/>
+      <w:r>
+        <w:rPr>
+          <w:rFonts w:ascii="Times New Roman" w:hAnsi="Times New Roman" w:cs="Times New Roman"/>
+          <w:sz w:val="24"/>
+          <w:szCs w:val="24"/>
+        </w:rPr>
+        <w:t>palet</w:t>
+      </w:r>
+      <w:proofErr w:type="spellEnd"/>
+      <w:r>
+        <w:rPr>
+          <w:rFonts w:ascii="Times New Roman" w:hAnsi="Times New Roman" w:cs="Times New Roman"/>
+          <w:sz w:val="24"/>
+          <w:szCs w:val="24"/>
+        </w:rPr>
+        <w:t>) siguiendo estos estándares para tratar de ajustar la base a las cargas. También hay otros estándares, pero los más usuales son los que hemos mencionado.</w:t>
       </w:r>
     </w:p>
     <w:p>
@@ -7073,7 +7419,25 @@
           <w:sz w:val="24"/>
           <w:szCs w:val="24"/>
         </w:rPr>
-        <w:t>El más extendido es el palet de madera, que ofrece un buen promedio entre peso y solidez, soportando cargas considerables.</w:t>
+        <w:t xml:space="preserve">El más extendido es el </w:t>
+      </w:r>
+      <w:proofErr w:type="spellStart"/>
+      <w:r>
+        <w:rPr>
+          <w:rFonts w:ascii="Times New Roman" w:hAnsi="Times New Roman" w:cs="Times New Roman"/>
+          <w:sz w:val="24"/>
+          <w:szCs w:val="24"/>
+        </w:rPr>
+        <w:t>palet</w:t>
+      </w:r>
+      <w:proofErr w:type="spellEnd"/>
+      <w:r>
+        <w:rPr>
+          <w:rFonts w:ascii="Times New Roman" w:hAnsi="Times New Roman" w:cs="Times New Roman"/>
+          <w:sz w:val="24"/>
+          <w:szCs w:val="24"/>
+        </w:rPr>
+        <w:t xml:space="preserve"> de madera, que ofrece un buen promedio entre peso y solidez, soportando cargas considerables.</w:t>
       </w:r>
     </w:p>
     <w:p>
@@ -7111,7 +7475,25 @@
           <w:sz w:val="24"/>
           <w:szCs w:val="24"/>
         </w:rPr>
-        <w:t>Disponemos de diferentes estanterías destinadas a la colocación de los palets directamente desde nuestras máquinas, tanto carretillas elevadoras como apilador eléctrico.</w:t>
+        <w:t xml:space="preserve">Disponemos de diferentes estanterías destinadas a la colocación de los </w:t>
+      </w:r>
+      <w:proofErr w:type="spellStart"/>
+      <w:r>
+        <w:rPr>
+          <w:rFonts w:ascii="Times New Roman" w:hAnsi="Times New Roman" w:cs="Times New Roman"/>
+          <w:sz w:val="24"/>
+          <w:szCs w:val="24"/>
+        </w:rPr>
+        <w:t>palets</w:t>
+      </w:r>
+      <w:proofErr w:type="spellEnd"/>
+      <w:r>
+        <w:rPr>
+          <w:rFonts w:ascii="Times New Roman" w:hAnsi="Times New Roman" w:cs="Times New Roman"/>
+          <w:sz w:val="24"/>
+          <w:szCs w:val="24"/>
+        </w:rPr>
+        <w:t xml:space="preserve"> directamente desde nuestras máquinas, tanto carretillas elevadoras como apilador eléctrico.</w:t>
       </w:r>
     </w:p>
     <w:p>
@@ -9644,7 +10026,25 @@
                 <w:sz w:val="18"/>
                 <w:szCs w:val="18"/>
               </w:rPr>
-              <w:t xml:space="preserve">             Nº HORAS: </w:t>
+              <w:t xml:space="preserve">             </w:t>
+            </w:r>
+            <w:proofErr w:type="spellStart"/>
+            <w:r>
+              <w:rPr>
+                <w:rFonts w:cs="Times New Roman"/>
+                <w:sz w:val="18"/>
+                <w:szCs w:val="18"/>
+              </w:rPr>
+              <w:t>Nº</w:t>
+            </w:r>
+            <w:proofErr w:type="spellEnd"/>
+            <w:r>
+              <w:rPr>
+                <w:rFonts w:cs="Times New Roman"/>
+                <w:sz w:val="18"/>
+                <w:szCs w:val="18"/>
+              </w:rPr>
+              <w:t xml:space="preserve"> HORAS: </w:t>
             </w:r>
             <w:r>
               <w:rPr>
@@ -10065,7 +10465,25 @@
                 <w:sz w:val="18"/>
                 <w:szCs w:val="18"/>
               </w:rPr>
-              <w:t xml:space="preserve">– Diferenciar las distintas zonas de recepción, expedición, «picking» y movimiento entre otras. </w:t>
+              <w:t>– Diferenciar las distintas zonas de recepción, expedición, «</w:t>
+            </w:r>
+            <w:proofErr w:type="spellStart"/>
+            <w:r>
+              <w:rPr>
+                <w:rFonts w:ascii="Times New Roman" w:hAnsi="Times New Roman" w:cs="Times New Roman"/>
+                <w:sz w:val="18"/>
+                <w:szCs w:val="18"/>
+              </w:rPr>
+              <w:t>picking</w:t>
+            </w:r>
+            <w:proofErr w:type="spellEnd"/>
+            <w:r>
+              <w:rPr>
+                <w:rFonts w:ascii="Times New Roman" w:hAnsi="Times New Roman" w:cs="Times New Roman"/>
+                <w:sz w:val="18"/>
+                <w:szCs w:val="18"/>
+              </w:rPr>
+              <w:t xml:space="preserve">» y movimiento entre otras. </w:t>
             </w:r>
           </w:p>
           <w:p>
@@ -10265,7 +10683,43 @@
                 <w:sz w:val="18"/>
                 <w:szCs w:val="18"/>
               </w:rPr>
-              <w:t xml:space="preserve">en albaranes, órdenes de trabajo, packing list, notas de entrega y los acuses de recibo correspondientes a las mercancías diferenciando el tipo, características de las mercancías, origen y destino de las operaciones especificadas </w:t>
+              <w:t xml:space="preserve">en albaranes, órdenes de trabajo, </w:t>
+            </w:r>
+            <w:proofErr w:type="spellStart"/>
+            <w:r>
+              <w:rPr>
+                <w:rFonts w:ascii="Times New Roman" w:hAnsi="Times New Roman" w:cs="Times New Roman"/>
+                <w:sz w:val="18"/>
+                <w:szCs w:val="18"/>
+              </w:rPr>
+              <w:t>packing</w:t>
+            </w:r>
+            <w:proofErr w:type="spellEnd"/>
+            <w:r>
+              <w:rPr>
+                <w:rFonts w:ascii="Times New Roman" w:hAnsi="Times New Roman" w:cs="Times New Roman"/>
+                <w:sz w:val="18"/>
+                <w:szCs w:val="18"/>
+              </w:rPr>
+              <w:t xml:space="preserve"> </w:t>
+            </w:r>
+            <w:proofErr w:type="spellStart"/>
+            <w:r>
+              <w:rPr>
+                <w:rFonts w:ascii="Times New Roman" w:hAnsi="Times New Roman" w:cs="Times New Roman"/>
+                <w:sz w:val="18"/>
+                <w:szCs w:val="18"/>
+              </w:rPr>
+              <w:t>list</w:t>
+            </w:r>
+            <w:proofErr w:type="spellEnd"/>
+            <w:r>
+              <w:rPr>
+                <w:rFonts w:ascii="Times New Roman" w:hAnsi="Times New Roman" w:cs="Times New Roman"/>
+                <w:sz w:val="18"/>
+                <w:szCs w:val="18"/>
+              </w:rPr>
+              <w:t xml:space="preserve">, notas de entrega y los acuses de recibo correspondientes a las mercancías diferenciando el tipo, características de las mercancías, origen y destino de las operaciones especificadas </w:t>
             </w:r>
           </w:p>
           <w:p>
@@ -10352,7 +10806,43 @@
                 <w:sz w:val="18"/>
                 <w:szCs w:val="18"/>
               </w:rPr>
-              <w:t xml:space="preserve"> A partir de distintas etiquetas identificativas de cargas, bultos y mercancías descifrar la información contenida en el código EAN (European Articule Number), lote, punto de origen, punto de destino, fecha de rotación y caducidad entre otros.</w:t>
+              <w:t xml:space="preserve"> A partir de distintas etiquetas identificativas de cargas, bultos y mercancías descifrar la información contenida en el código EAN (</w:t>
+            </w:r>
+            <w:proofErr w:type="spellStart"/>
+            <w:r>
+              <w:rPr>
+                <w:rFonts w:ascii="Times New Roman" w:hAnsi="Times New Roman" w:cs="Times New Roman"/>
+                <w:sz w:val="18"/>
+                <w:szCs w:val="18"/>
+              </w:rPr>
+              <w:t>European</w:t>
+            </w:r>
+            <w:proofErr w:type="spellEnd"/>
+            <w:r>
+              <w:rPr>
+                <w:rFonts w:ascii="Times New Roman" w:hAnsi="Times New Roman" w:cs="Times New Roman"/>
+                <w:sz w:val="18"/>
+                <w:szCs w:val="18"/>
+              </w:rPr>
+              <w:t xml:space="preserve"> Articule </w:t>
+            </w:r>
+            <w:proofErr w:type="spellStart"/>
+            <w:r>
+              <w:rPr>
+                <w:rFonts w:ascii="Times New Roman" w:hAnsi="Times New Roman" w:cs="Times New Roman"/>
+                <w:sz w:val="18"/>
+                <w:szCs w:val="18"/>
+              </w:rPr>
+              <w:t>Number</w:t>
+            </w:r>
+            <w:proofErr w:type="spellEnd"/>
+            <w:r>
+              <w:rPr>
+                <w:rFonts w:ascii="Times New Roman" w:hAnsi="Times New Roman" w:cs="Times New Roman"/>
+                <w:sz w:val="18"/>
+                <w:szCs w:val="18"/>
+              </w:rPr>
+              <w:t>), lote, punto de origen, punto de destino, fecha de rotación y caducidad entre otros.</w:t>
             </w:r>
           </w:p>
           <w:p>
@@ -10857,7 +11347,25 @@
                 <w:sz w:val="18"/>
                 <w:szCs w:val="18"/>
               </w:rPr>
-              <w:t xml:space="preserve"> – Packing-list. </w:t>
+              <w:t xml:space="preserve"> – </w:t>
+            </w:r>
+            <w:proofErr w:type="spellStart"/>
+            <w:r>
+              <w:rPr>
+                <w:rFonts w:ascii="Times New Roman" w:hAnsi="Times New Roman" w:cs="Times New Roman"/>
+                <w:sz w:val="18"/>
+                <w:szCs w:val="18"/>
+              </w:rPr>
+              <w:t>Packing-list</w:t>
+            </w:r>
+            <w:proofErr w:type="spellEnd"/>
+            <w:r>
+              <w:rPr>
+                <w:rFonts w:ascii="Times New Roman" w:hAnsi="Times New Roman" w:cs="Times New Roman"/>
+                <w:sz w:val="18"/>
+                <w:szCs w:val="18"/>
+              </w:rPr>
+              <w:t xml:space="preserve">. </w:t>
             </w:r>
           </w:p>
           <w:p>
@@ -11407,7 +11915,25 @@
                 <w:sz w:val="18"/>
                 <w:szCs w:val="18"/>
               </w:rPr>
-              <w:t xml:space="preserve"> A partir de simulaciones y rol-playing de diferentes casos en operaciones de almacén convenientemente caracterizadas, en los que se parte de un grupo de trabajo ya funcionando, con unos objetivos y roles determinados, con un coordinador.</w:t>
+              <w:t xml:space="preserve"> A partir de simulaciones y rol-</w:t>
+            </w:r>
+            <w:proofErr w:type="spellStart"/>
+            <w:r>
+              <w:rPr>
+                <w:rFonts w:ascii="Times New Roman" w:hAnsi="Times New Roman" w:cs="Times New Roman"/>
+                <w:sz w:val="18"/>
+                <w:szCs w:val="18"/>
+              </w:rPr>
+              <w:t>playing</w:t>
+            </w:r>
+            <w:proofErr w:type="spellEnd"/>
+            <w:r>
+              <w:rPr>
+                <w:rFonts w:ascii="Times New Roman" w:hAnsi="Times New Roman" w:cs="Times New Roman"/>
+                <w:sz w:val="18"/>
+                <w:szCs w:val="18"/>
+              </w:rPr>
+              <w:t xml:space="preserve"> de diferentes casos en operaciones de almacén convenientemente caracterizadas, en los que se parte de un grupo de trabajo ya funcionando, con unos objetivos y roles determinados, con un coordinador.</w:t>
             </w:r>
           </w:p>
           <w:p>
@@ -11589,7 +12115,25 @@
                 <w:sz w:val="18"/>
                 <w:szCs w:val="18"/>
               </w:rPr>
-              <w:t xml:space="preserve"> A partir de simulaciones y rol-playing de diferentes casos en operaciones de almacén debidamente caracterizados, en un almacén, aplicar pautas verbales y no verbales del comportamiento asertivo </w:t>
+              <w:t xml:space="preserve"> A partir de simulaciones y rol-</w:t>
+            </w:r>
+            <w:proofErr w:type="spellStart"/>
+            <w:r>
+              <w:rPr>
+                <w:rFonts w:ascii="Times New Roman" w:hAnsi="Times New Roman" w:cs="Times New Roman"/>
+                <w:sz w:val="18"/>
+                <w:szCs w:val="18"/>
+              </w:rPr>
+              <w:t>playing</w:t>
+            </w:r>
+            <w:proofErr w:type="spellEnd"/>
+            <w:r>
+              <w:rPr>
+                <w:rFonts w:ascii="Times New Roman" w:hAnsi="Times New Roman" w:cs="Times New Roman"/>
+                <w:sz w:val="18"/>
+                <w:szCs w:val="18"/>
+              </w:rPr>
+              <w:t xml:space="preserve"> de diferentes casos en operaciones de almacén debidamente caracterizados, en un almacén, aplicar pautas verbales y no verbales del comportamiento asertivo </w:t>
             </w:r>
           </w:p>
           <w:p>
@@ -11778,7 +12322,25 @@
                 <w:sz w:val="18"/>
                 <w:szCs w:val="18"/>
               </w:rPr>
-              <w:t xml:space="preserve"> A partir de simulaciones operativas y rol-playing de diferentes casos de situaciones convenientemente caracterizados en los que se proponen relaciones y roles determinados en situaciones de conflicto propias del almacén</w:t>
+              <w:t xml:space="preserve"> A partir de simulaciones operativas y rol-</w:t>
+            </w:r>
+            <w:proofErr w:type="spellStart"/>
+            <w:r>
+              <w:rPr>
+                <w:rFonts w:ascii="Times New Roman" w:hAnsi="Times New Roman" w:cs="Times New Roman"/>
+                <w:sz w:val="18"/>
+                <w:szCs w:val="18"/>
+              </w:rPr>
+              <w:t>playing</w:t>
+            </w:r>
+            <w:proofErr w:type="spellEnd"/>
+            <w:r>
+              <w:rPr>
+                <w:rFonts w:ascii="Times New Roman" w:hAnsi="Times New Roman" w:cs="Times New Roman"/>
+                <w:sz w:val="18"/>
+                <w:szCs w:val="18"/>
+              </w:rPr>
+              <w:t xml:space="preserve"> de diferentes casos de situaciones convenientemente caracterizados en los que se proponen relaciones y roles determinados en situaciones de conflicto propias del almacén</w:t>
             </w:r>
           </w:p>
           <w:p>
@@ -12015,7 +12577,25 @@
                 <w:sz w:val="18"/>
                 <w:szCs w:val="18"/>
               </w:rPr>
-              <w:t xml:space="preserve"> Exponer las ventajas de la utilización del equipo de protección individual y los equipos de manipulación manual de cargas y mercancías: carretillas de mano, transpalés u otros en las actividades auxiliares del almacén.</w:t>
+              <w:t xml:space="preserve"> Exponer las ventajas de la utilización del equipo de protección individual y los equipos de manipulación manual de cargas y mercancías: carretillas de mano, </w:t>
+            </w:r>
+            <w:proofErr w:type="spellStart"/>
+            <w:r>
+              <w:rPr>
+                <w:rFonts w:ascii="Times New Roman" w:hAnsi="Times New Roman" w:cs="Times New Roman"/>
+                <w:sz w:val="18"/>
+                <w:szCs w:val="18"/>
+              </w:rPr>
+              <w:t>transpalés</w:t>
+            </w:r>
+            <w:proofErr w:type="spellEnd"/>
+            <w:r>
+              <w:rPr>
+                <w:rFonts w:ascii="Times New Roman" w:hAnsi="Times New Roman" w:cs="Times New Roman"/>
+                <w:sz w:val="18"/>
+                <w:szCs w:val="18"/>
+              </w:rPr>
+              <w:t xml:space="preserve"> u otros en las actividades auxiliares del almacén.</w:t>
             </w:r>
           </w:p>
           <w:p>
@@ -12159,25 +12739,61 @@
                 <w:sz w:val="18"/>
                 <w:szCs w:val="18"/>
               </w:rPr>
-              <w:t xml:space="preserve"> En un supuesto práctico de almacén debidamente caracterizado a partir de la descripción de órdenes de trabajo de apilado y desapilado de carga </w:t>
-            </w:r>
-          </w:p>
-          <w:p>
-            <w:pPr>
-              <w:jc w:val="both"/>
-              <w:rPr>
-                <w:rFonts w:ascii="Times New Roman" w:hAnsi="Times New Roman" w:cs="Times New Roman"/>
-                <w:sz w:val="18"/>
-                <w:szCs w:val="18"/>
-              </w:rPr>
-            </w:pPr>
-            <w:r>
-              <w:rPr>
-                <w:rFonts w:ascii="Times New Roman" w:hAnsi="Times New Roman" w:cs="Times New Roman"/>
-                <w:sz w:val="18"/>
-                <w:szCs w:val="18"/>
-              </w:rPr>
-              <w:t xml:space="preserve">– Identificar los riesgos derivados del apilado/desapilado de la carga. </w:t>
+              <w:t xml:space="preserve"> En un supuesto práctico de almacén debidamente caracterizado a partir de la descripción de órdenes de trabajo de apilado y </w:t>
+            </w:r>
+            <w:proofErr w:type="spellStart"/>
+            <w:r>
+              <w:rPr>
+                <w:rFonts w:ascii="Times New Roman" w:hAnsi="Times New Roman" w:cs="Times New Roman"/>
+                <w:sz w:val="18"/>
+                <w:szCs w:val="18"/>
+              </w:rPr>
+              <w:t>desapilado</w:t>
+            </w:r>
+            <w:proofErr w:type="spellEnd"/>
+            <w:r>
+              <w:rPr>
+                <w:rFonts w:ascii="Times New Roman" w:hAnsi="Times New Roman" w:cs="Times New Roman"/>
+                <w:sz w:val="18"/>
+                <w:szCs w:val="18"/>
+              </w:rPr>
+              <w:t xml:space="preserve"> de carga </w:t>
+            </w:r>
+          </w:p>
+          <w:p>
+            <w:pPr>
+              <w:jc w:val="both"/>
+              <w:rPr>
+                <w:rFonts w:ascii="Times New Roman" w:hAnsi="Times New Roman" w:cs="Times New Roman"/>
+                <w:sz w:val="18"/>
+                <w:szCs w:val="18"/>
+              </w:rPr>
+            </w:pPr>
+            <w:r>
+              <w:rPr>
+                <w:rFonts w:ascii="Times New Roman" w:hAnsi="Times New Roman" w:cs="Times New Roman"/>
+                <w:sz w:val="18"/>
+                <w:szCs w:val="18"/>
+              </w:rPr>
+              <w:t>– Identificar los riesgos derivados del apilado/</w:t>
+            </w:r>
+            <w:proofErr w:type="spellStart"/>
+            <w:r>
+              <w:rPr>
+                <w:rFonts w:ascii="Times New Roman" w:hAnsi="Times New Roman" w:cs="Times New Roman"/>
+                <w:sz w:val="18"/>
+                <w:szCs w:val="18"/>
+              </w:rPr>
+              <w:t>desapilado</w:t>
+            </w:r>
+            <w:proofErr w:type="spellEnd"/>
+            <w:r>
+              <w:rPr>
+                <w:rFonts w:ascii="Times New Roman" w:hAnsi="Times New Roman" w:cs="Times New Roman"/>
+                <w:sz w:val="18"/>
+                <w:szCs w:val="18"/>
+              </w:rPr>
+              <w:t xml:space="preserve"> de la carga. </w:t>
             </w:r>
           </w:p>
           <w:p>
@@ -12494,7 +13110,25 @@
                 <w:szCs w:val="18"/>
               </w:rPr>
               <w:tab/>
-              <w:t xml:space="preserve">Reconocer los riesgos derivados del manejo y apila-do/desapilado de la carga y necesidad de respetar las normas de seguridad y salud. </w:t>
+              <w:t>Reconocer los riesgos derivados del manejo y apila-do/</w:t>
+            </w:r>
+            <w:proofErr w:type="spellStart"/>
+            <w:r>
+              <w:rPr>
+                <w:rFonts w:ascii="Times New Roman" w:hAnsi="Times New Roman" w:cs="Times New Roman"/>
+                <w:sz w:val="18"/>
+                <w:szCs w:val="18"/>
+              </w:rPr>
+              <w:t>desapilado</w:t>
+            </w:r>
+            <w:proofErr w:type="spellEnd"/>
+            <w:r>
+              <w:rPr>
+                <w:rFonts w:ascii="Times New Roman" w:hAnsi="Times New Roman" w:cs="Times New Roman"/>
+                <w:sz w:val="18"/>
+                <w:szCs w:val="18"/>
+              </w:rPr>
+              <w:t xml:space="preserve"> de la carga y necesidad de respetar las normas de seguridad y salud. </w:t>
             </w:r>
           </w:p>
           <w:p>
@@ -12602,7 +13236,25 @@
                 <w:sz w:val="18"/>
                 <w:szCs w:val="18"/>
               </w:rPr>
-              <w:t xml:space="preserve"> A partir de la simulación de un almacén con un determinado número de bultos o productos, simular el recuento, etiquetado y verificación del estado de las mercancías e identificación de huecos o desabastecimientos utilizando el equipo de identificación y comprobación-pistola láser, etiquetadora y PDAs entre otros (DESTREZAS Y HABILIDADES)</w:t>
+              <w:t xml:space="preserve"> A partir de la simulación de un almacén con un determinado número de bultos o productos, simular el recuento, etiquetado y verificación del estado de las mercancías e identificación de huecos o desabastecimientos utilizando el equipo de identificación y comprobación-pistola láser, etiquetadora y </w:t>
+            </w:r>
+            <w:proofErr w:type="spellStart"/>
+            <w:r>
+              <w:rPr>
+                <w:rFonts w:ascii="Times New Roman" w:hAnsi="Times New Roman" w:cs="Times New Roman"/>
+                <w:sz w:val="18"/>
+                <w:szCs w:val="18"/>
+              </w:rPr>
+              <w:t>PDAs</w:t>
+            </w:r>
+            <w:proofErr w:type="spellEnd"/>
+            <w:r>
+              <w:rPr>
+                <w:rFonts w:ascii="Times New Roman" w:hAnsi="Times New Roman" w:cs="Times New Roman"/>
+                <w:sz w:val="18"/>
+                <w:szCs w:val="18"/>
+              </w:rPr>
+              <w:t xml:space="preserve"> entre otros (DESTREZAS Y HABILIDADES)</w:t>
             </w:r>
           </w:p>
           <w:p>
@@ -13324,7 +13976,25 @@
                 <w:szCs w:val="18"/>
               </w:rPr>
               <w:tab/>
-              <w:t xml:space="preserve">Lay-out y plano del almacén. </w:t>
+              <w:t>Lay-</w:t>
+            </w:r>
+            <w:proofErr w:type="spellStart"/>
+            <w:r>
+              <w:rPr>
+                <w:rFonts w:ascii="Times New Roman" w:hAnsi="Times New Roman" w:cs="Times New Roman"/>
+                <w:sz w:val="18"/>
+                <w:szCs w:val="18"/>
+              </w:rPr>
+              <w:t>out</w:t>
+            </w:r>
+            <w:proofErr w:type="spellEnd"/>
+            <w:r>
+              <w:rPr>
+                <w:rFonts w:ascii="Times New Roman" w:hAnsi="Times New Roman" w:cs="Times New Roman"/>
+                <w:sz w:val="18"/>
+                <w:szCs w:val="18"/>
+              </w:rPr>
+              <w:t xml:space="preserve"> y plano del almacén. </w:t>
             </w:r>
           </w:p>
           <w:p>
@@ -13556,7 +14226,25 @@
                 <w:szCs w:val="18"/>
               </w:rPr>
               <w:tab/>
-              <w:t>Cross-docking.</w:t>
+              <w:t>Cross-</w:t>
+            </w:r>
+            <w:proofErr w:type="spellStart"/>
+            <w:r>
+              <w:rPr>
+                <w:rFonts w:ascii="Times New Roman" w:hAnsi="Times New Roman" w:cs="Times New Roman"/>
+                <w:sz w:val="18"/>
+                <w:szCs w:val="18"/>
+              </w:rPr>
+              <w:t>docking</w:t>
+            </w:r>
+            <w:proofErr w:type="spellEnd"/>
+            <w:r>
+              <w:rPr>
+                <w:rFonts w:ascii="Times New Roman" w:hAnsi="Times New Roman" w:cs="Times New Roman"/>
+                <w:sz w:val="18"/>
+                <w:szCs w:val="18"/>
+              </w:rPr>
+              <w:t>.</w:t>
             </w:r>
           </w:p>
           <w:p>
@@ -13791,7 +14479,25 @@
                 <w:sz w:val="18"/>
                 <w:szCs w:val="18"/>
               </w:rPr>
-              <w:t xml:space="preserve">– Cross-docking. </w:t>
+              <w:t>– Cross-</w:t>
+            </w:r>
+            <w:proofErr w:type="spellStart"/>
+            <w:r>
+              <w:rPr>
+                <w:rFonts w:ascii="Times New Roman" w:hAnsi="Times New Roman" w:cs="Times New Roman"/>
+                <w:sz w:val="18"/>
+                <w:szCs w:val="18"/>
+              </w:rPr>
+              <w:t>docking</w:t>
+            </w:r>
+            <w:proofErr w:type="spellEnd"/>
+            <w:r>
+              <w:rPr>
+                <w:rFonts w:ascii="Times New Roman" w:hAnsi="Times New Roman" w:cs="Times New Roman"/>
+                <w:sz w:val="18"/>
+                <w:szCs w:val="18"/>
+              </w:rPr>
+              <w:t xml:space="preserve">. </w:t>
             </w:r>
           </w:p>
           <w:p>
@@ -14559,7 +15265,25 @@
                 <w:sz w:val="18"/>
                 <w:szCs w:val="18"/>
               </w:rPr>
-              <w:t xml:space="preserve">▪ Paletización, contenerización y apiladores. </w:t>
+              <w:t xml:space="preserve">▪ Paletización, </w:t>
+            </w:r>
+            <w:proofErr w:type="spellStart"/>
+            <w:r>
+              <w:rPr>
+                <w:rFonts w:ascii="Times New Roman" w:hAnsi="Times New Roman" w:cs="Times New Roman"/>
+                <w:sz w:val="18"/>
+                <w:szCs w:val="18"/>
+              </w:rPr>
+              <w:t>contenerización</w:t>
+            </w:r>
+            <w:proofErr w:type="spellEnd"/>
+            <w:r>
+              <w:rPr>
+                <w:rFonts w:ascii="Times New Roman" w:hAnsi="Times New Roman" w:cs="Times New Roman"/>
+                <w:sz w:val="18"/>
+                <w:szCs w:val="18"/>
+              </w:rPr>
+              <w:t xml:space="preserve"> y apiladores. </w:t>
             </w:r>
           </w:p>
           <w:p>
@@ -14639,7 +15363,25 @@
                 <w:sz w:val="18"/>
                 <w:szCs w:val="18"/>
               </w:rPr>
-              <w:t xml:space="preserve">▪ Transpalés: características. </w:t>
+              <w:t xml:space="preserve">▪ </w:t>
+            </w:r>
+            <w:proofErr w:type="spellStart"/>
+            <w:r>
+              <w:rPr>
+                <w:rFonts w:ascii="Times New Roman" w:hAnsi="Times New Roman" w:cs="Times New Roman"/>
+                <w:sz w:val="18"/>
+                <w:szCs w:val="18"/>
+              </w:rPr>
+              <w:t>Transpalés</w:t>
+            </w:r>
+            <w:proofErr w:type="spellEnd"/>
+            <w:r>
+              <w:rPr>
+                <w:rFonts w:ascii="Times New Roman" w:hAnsi="Times New Roman" w:cs="Times New Roman"/>
+                <w:sz w:val="18"/>
+                <w:szCs w:val="18"/>
+              </w:rPr>
+              <w:t xml:space="preserve">: características. </w:t>
             </w:r>
           </w:p>
           <w:p>
@@ -15844,6 +16586,7 @@
                 <w:szCs w:val="18"/>
               </w:rPr>
             </w:pPr>
+            <w:proofErr w:type="gramStart"/>
             <w:r>
               <w:rPr>
                 <w:rFonts w:ascii="Times New Roman" w:hAnsi="Times New Roman" w:cs="Times New Roman"/>
@@ -15853,6 +16596,7 @@
               </w:rPr>
               <w:t>Nave prácticas</w:t>
             </w:r>
+            <w:proofErr w:type="gramEnd"/>
             <w:r>
               <w:rPr>
                 <w:rFonts w:ascii="Times New Roman" w:hAnsi="Times New Roman" w:cs="Times New Roman"/>
@@ -15879,7 +16623,25 @@
                 <w:sz w:val="18"/>
                 <w:szCs w:val="18"/>
               </w:rPr>
-              <w:t>- Estanterías de carga y almacenaje de mercancías (tipo picking, convencional, compacta, o similares).</w:t>
+              <w:t xml:space="preserve">- Estanterías de carga y almacenaje de mercancías (tipo </w:t>
+            </w:r>
+            <w:proofErr w:type="spellStart"/>
+            <w:r>
+              <w:rPr>
+                <w:rFonts w:ascii="Times New Roman" w:hAnsi="Times New Roman" w:cs="Times New Roman"/>
+                <w:sz w:val="18"/>
+                <w:szCs w:val="18"/>
+              </w:rPr>
+              <w:t>picking</w:t>
+            </w:r>
+            <w:proofErr w:type="spellEnd"/>
+            <w:r>
+              <w:rPr>
+                <w:rFonts w:ascii="Times New Roman" w:hAnsi="Times New Roman" w:cs="Times New Roman"/>
+                <w:sz w:val="18"/>
+                <w:szCs w:val="18"/>
+              </w:rPr>
+              <w:t>, convencional, compacta, o similares).</w:t>
             </w:r>
           </w:p>
           <w:p>
@@ -15919,7 +16681,43 @@
                 <w:sz w:val="18"/>
                 <w:szCs w:val="18"/>
               </w:rPr>
-              <w:t>- Medios móviles manuales: transpalé manual y transpalé eléctrico.</w:t>
+              <w:t xml:space="preserve">- Medios móviles manuales: </w:t>
+            </w:r>
+            <w:proofErr w:type="spellStart"/>
+            <w:r>
+              <w:rPr>
+                <w:rFonts w:ascii="Times New Roman" w:hAnsi="Times New Roman" w:cs="Times New Roman"/>
+                <w:sz w:val="18"/>
+                <w:szCs w:val="18"/>
+              </w:rPr>
+              <w:t>transpalé</w:t>
+            </w:r>
+            <w:proofErr w:type="spellEnd"/>
+            <w:r>
+              <w:rPr>
+                <w:rFonts w:ascii="Times New Roman" w:hAnsi="Times New Roman" w:cs="Times New Roman"/>
+                <w:sz w:val="18"/>
+                <w:szCs w:val="18"/>
+              </w:rPr>
+              <w:t xml:space="preserve"> manual y </w:t>
+            </w:r>
+            <w:proofErr w:type="spellStart"/>
+            <w:r>
+              <w:rPr>
+                <w:rFonts w:ascii="Times New Roman" w:hAnsi="Times New Roman" w:cs="Times New Roman"/>
+                <w:sz w:val="18"/>
+                <w:szCs w:val="18"/>
+              </w:rPr>
+              <w:t>transpalé</w:t>
+            </w:r>
+            <w:proofErr w:type="spellEnd"/>
+            <w:r>
+              <w:rPr>
+                <w:rFonts w:ascii="Times New Roman" w:hAnsi="Times New Roman" w:cs="Times New Roman"/>
+                <w:sz w:val="18"/>
+                <w:szCs w:val="18"/>
+              </w:rPr>
+              <w:t xml:space="preserve"> eléctrico.</w:t>
             </w:r>
           </w:p>
           <w:p>
@@ -15939,7 +16737,25 @@
                 <w:sz w:val="18"/>
                 <w:szCs w:val="18"/>
               </w:rPr>
-              <w:t xml:space="preserve">Utillaje de carga, estiba y trincaje de mercancías. </w:t>
+              <w:t xml:space="preserve">Utillaje de carga, estiba y </w:t>
+            </w:r>
+            <w:proofErr w:type="spellStart"/>
+            <w:r>
+              <w:rPr>
+                <w:rFonts w:ascii="Times New Roman" w:hAnsi="Times New Roman" w:cs="Times New Roman"/>
+                <w:sz w:val="18"/>
+                <w:szCs w:val="18"/>
+              </w:rPr>
+              <w:t>trincaje</w:t>
+            </w:r>
+            <w:proofErr w:type="spellEnd"/>
+            <w:r>
+              <w:rPr>
+                <w:rFonts w:ascii="Times New Roman" w:hAnsi="Times New Roman" w:cs="Times New Roman"/>
+                <w:sz w:val="18"/>
+                <w:szCs w:val="18"/>
+              </w:rPr>
+              <w:t xml:space="preserve"> de mercancías. </w:t>
             </w:r>
           </w:p>
           <w:p>
@@ -16003,7 +16819,25 @@
                 <w:sz w:val="18"/>
                 <w:szCs w:val="18"/>
               </w:rPr>
-              <w:t xml:space="preserve">- PDAs. </w:t>
+              <w:t xml:space="preserve">- </w:t>
+            </w:r>
+            <w:proofErr w:type="spellStart"/>
+            <w:r>
+              <w:rPr>
+                <w:rFonts w:ascii="Times New Roman" w:hAnsi="Times New Roman" w:cs="Times New Roman"/>
+                <w:sz w:val="18"/>
+                <w:szCs w:val="18"/>
+              </w:rPr>
+              <w:t>PDAs</w:t>
+            </w:r>
+            <w:proofErr w:type="spellEnd"/>
+            <w:r>
+              <w:rPr>
+                <w:rFonts w:ascii="Times New Roman" w:hAnsi="Times New Roman" w:cs="Times New Roman"/>
+                <w:sz w:val="18"/>
+                <w:szCs w:val="18"/>
+              </w:rPr>
+              <w:t xml:space="preserve">. </w:t>
             </w:r>
           </w:p>
           <w:p>
@@ -16263,17 +17097,55 @@
                 <w:sz w:val="18"/>
                 <w:szCs w:val="18"/>
               </w:rPr>
-              <w:t xml:space="preserve">             Nº HORAS: </w:t>
-            </w:r>
+              <w:t xml:space="preserve">             </w:t>
+            </w:r>
+            <w:proofErr w:type="spellStart"/>
             <w:r>
               <w:rPr>
                 <w:rFonts w:cs="Times New Roman"/>
+                <w:sz w:val="18"/>
+                <w:szCs w:val="18"/>
+              </w:rPr>
+              <w:t>Nº</w:t>
+            </w:r>
+            <w:proofErr w:type="spellEnd"/>
+            <w:r>
+              <w:rPr>
+                <w:rFonts w:cs="Times New Roman"/>
+                <w:sz w:val="18"/>
+                <w:szCs w:val="18"/>
+              </w:rPr>
+              <w:t xml:space="preserve"> HORAS</w:t>
+            </w:r>
+            <w:proofErr w:type="gramStart"/>
+            <w:r>
+              <w:rPr>
+                <w:rFonts w:cs="Times New Roman"/>
+                <w:sz w:val="18"/>
+                <w:szCs w:val="18"/>
+              </w:rPr>
+              <w:t xml:space="preserve">: </w:t>
+            </w:r>
+            <w:r>
+              <w:rPr>
+                <w:rFonts w:cs="Times New Roman"/>
                 <w:b/>
                 <w:bCs/>
                 <w:sz w:val="18"/>
                 <w:szCs w:val="18"/>
               </w:rPr>
-              <w:t>: 40</w:t>
+              <w:t>:</w:t>
+            </w:r>
+            <w:proofErr w:type="gramEnd"/>
+            <w:r>
+              <w:rPr>
+                <w:rFonts w:cs="Times New Roman"/>
+                <w:b/>
+                <w:bCs/>
+                <w:sz w:val="18"/>
+                <w:szCs w:val="18"/>
+              </w:rPr>
+              <w:t xml:space="preserve"> 40</w:t>
             </w:r>
             <w:r>
               <w:rPr>
@@ -16623,7 +17495,43 @@
                 <w:sz w:val="18"/>
                 <w:szCs w:val="18"/>
               </w:rPr>
-              <w:t>– «Packing list» o documento de transporte, u otros</w:t>
+              <w:t>– «</w:t>
+            </w:r>
+            <w:proofErr w:type="spellStart"/>
+            <w:r>
+              <w:rPr>
+                <w:rFonts w:ascii="Times New Roman" w:hAnsi="Times New Roman" w:cs="Times New Roman"/>
+                <w:sz w:val="18"/>
+                <w:szCs w:val="18"/>
+              </w:rPr>
+              <w:t>Packing</w:t>
+            </w:r>
+            <w:proofErr w:type="spellEnd"/>
+            <w:r>
+              <w:rPr>
+                <w:rFonts w:ascii="Times New Roman" w:hAnsi="Times New Roman" w:cs="Times New Roman"/>
+                <w:sz w:val="18"/>
+                <w:szCs w:val="18"/>
+              </w:rPr>
+              <w:t xml:space="preserve"> </w:t>
+            </w:r>
+            <w:proofErr w:type="spellStart"/>
+            <w:r>
+              <w:rPr>
+                <w:rFonts w:ascii="Times New Roman" w:hAnsi="Times New Roman" w:cs="Times New Roman"/>
+                <w:sz w:val="18"/>
+                <w:szCs w:val="18"/>
+              </w:rPr>
+              <w:t>list</w:t>
+            </w:r>
+            <w:proofErr w:type="spellEnd"/>
+            <w:r>
+              <w:rPr>
+                <w:rFonts w:ascii="Times New Roman" w:hAnsi="Times New Roman" w:cs="Times New Roman"/>
+                <w:sz w:val="18"/>
+                <w:szCs w:val="18"/>
+              </w:rPr>
+              <w:t>» o documento de transporte, u otros</w:t>
             </w:r>
           </w:p>
           <w:p>
@@ -16751,7 +17659,43 @@
                 <w:sz w:val="18"/>
                 <w:szCs w:val="18"/>
               </w:rPr>
-              <w:t xml:space="preserve">A partir de los datos contenidos en distintos supuestos de orden de pedido, «packing list» y/o albarán de entrega </w:t>
+              <w:t>A partir de los datos contenidos en distintos supuestos de orden de pedido, «</w:t>
+            </w:r>
+            <w:proofErr w:type="spellStart"/>
+            <w:r>
+              <w:rPr>
+                <w:rFonts w:ascii="Times New Roman" w:hAnsi="Times New Roman" w:cs="Times New Roman"/>
+                <w:sz w:val="18"/>
+                <w:szCs w:val="18"/>
+              </w:rPr>
+              <w:t>packing</w:t>
+            </w:r>
+            <w:proofErr w:type="spellEnd"/>
+            <w:r>
+              <w:rPr>
+                <w:rFonts w:ascii="Times New Roman" w:hAnsi="Times New Roman" w:cs="Times New Roman"/>
+                <w:sz w:val="18"/>
+                <w:szCs w:val="18"/>
+              </w:rPr>
+              <w:t xml:space="preserve"> </w:t>
+            </w:r>
+            <w:proofErr w:type="spellStart"/>
+            <w:r>
+              <w:rPr>
+                <w:rFonts w:ascii="Times New Roman" w:hAnsi="Times New Roman" w:cs="Times New Roman"/>
+                <w:sz w:val="18"/>
+                <w:szCs w:val="18"/>
+              </w:rPr>
+              <w:t>list</w:t>
+            </w:r>
+            <w:proofErr w:type="spellEnd"/>
+            <w:r>
+              <w:rPr>
+                <w:rFonts w:ascii="Times New Roman" w:hAnsi="Times New Roman" w:cs="Times New Roman"/>
+                <w:sz w:val="18"/>
+                <w:szCs w:val="18"/>
+              </w:rPr>
+              <w:t xml:space="preserve">» y/o albarán de entrega </w:t>
             </w:r>
           </w:p>
           <w:p>
@@ -17621,7 +18565,25 @@
                 <w:sz w:val="18"/>
                 <w:szCs w:val="18"/>
               </w:rPr>
-              <w:t xml:space="preserve"> Diferenciar las distintas unidades de manipulación/carga utilizadas habitualmente, así como comercialización y venta de productos/mercancías.</w:t>
+              <w:t xml:space="preserve"> Diferenciar las distintas unidades de manipulación/</w:t>
+            </w:r>
+            <w:proofErr w:type="gramStart"/>
+            <w:r>
+              <w:rPr>
+                <w:rFonts w:ascii="Times New Roman" w:hAnsi="Times New Roman" w:cs="Times New Roman"/>
+                <w:sz w:val="18"/>
+                <w:szCs w:val="18"/>
+              </w:rPr>
+              <w:t>carga utilizadas habitualmente</w:t>
+            </w:r>
+            <w:proofErr w:type="gramEnd"/>
+            <w:r>
+              <w:rPr>
+                <w:rFonts w:ascii="Times New Roman" w:hAnsi="Times New Roman" w:cs="Times New Roman"/>
+                <w:sz w:val="18"/>
+                <w:szCs w:val="18"/>
+              </w:rPr>
+              <w:t>, así como comercialización y venta de productos/mercancías.</w:t>
             </w:r>
           </w:p>
           <w:p>
@@ -18089,6 +19051,7 @@
                 <w:szCs w:val="18"/>
               </w:rPr>
             </w:pPr>
+            <w:proofErr w:type="spellStart"/>
             <w:r>
               <w:rPr>
                 <w:rFonts w:ascii="Times New Roman" w:hAnsi="Times New Roman" w:cs="Times New Roman"/>
@@ -18097,6 +19060,7 @@
               </w:rPr>
               <w:t>o</w:t>
             </w:r>
+            <w:proofErr w:type="spellEnd"/>
             <w:r>
               <w:rPr>
                 <w:rFonts w:ascii="Times New Roman" w:hAnsi="Times New Roman" w:cs="Times New Roman"/>
@@ -18595,7 +19559,24 @@
                 <w:szCs w:val="18"/>
               </w:rPr>
               <w:tab/>
-              <w:t>Picking por voz.</w:t>
+            </w:r>
+            <w:proofErr w:type="spellStart"/>
+            <w:r>
+              <w:rPr>
+                <w:rFonts w:ascii="Times New Roman" w:hAnsi="Times New Roman" w:cs="Times New Roman"/>
+                <w:sz w:val="18"/>
+                <w:szCs w:val="18"/>
+              </w:rPr>
+              <w:t>Picking</w:t>
+            </w:r>
+            <w:proofErr w:type="spellEnd"/>
+            <w:r>
+              <w:rPr>
+                <w:rFonts w:ascii="Times New Roman" w:hAnsi="Times New Roman" w:cs="Times New Roman"/>
+                <w:sz w:val="18"/>
+                <w:szCs w:val="18"/>
+              </w:rPr>
+              <w:t xml:space="preserve"> por voz.</w:t>
             </w:r>
           </w:p>
           <w:p>
@@ -20586,7 +21567,43 @@
                 <w:sz w:val="18"/>
                 <w:szCs w:val="18"/>
               </w:rPr>
-              <w:t xml:space="preserve">Documento u orden de pedido. Hoja de preparación de carga, «packing list». Márgenes de robustez y estabilidad de mercancías. Normas de manipulación y embalaje de mercancías. Recomendaciones para la carga eficiente y preparación de pedidos (Tipo RAL de AECOC, Recomendaciones Logísticas de la Asociación Española de Codificación Comercial u otras reconocidas en el sector). Normas de seguridad y </w:t>
+              <w:t>Documento u orden de pedido. Hoja de preparación de carga, «</w:t>
+            </w:r>
+            <w:proofErr w:type="spellStart"/>
+            <w:r>
+              <w:rPr>
+                <w:rFonts w:ascii="Times New Roman" w:hAnsi="Times New Roman" w:cs="Times New Roman"/>
+                <w:sz w:val="18"/>
+                <w:szCs w:val="18"/>
+              </w:rPr>
+              <w:t>packing</w:t>
+            </w:r>
+            <w:proofErr w:type="spellEnd"/>
+            <w:r>
+              <w:rPr>
+                <w:rFonts w:ascii="Times New Roman" w:hAnsi="Times New Roman" w:cs="Times New Roman"/>
+                <w:sz w:val="18"/>
+                <w:szCs w:val="18"/>
+              </w:rPr>
+              <w:t xml:space="preserve"> </w:t>
+            </w:r>
+            <w:proofErr w:type="spellStart"/>
+            <w:r>
+              <w:rPr>
+                <w:rFonts w:ascii="Times New Roman" w:hAnsi="Times New Roman" w:cs="Times New Roman"/>
+                <w:sz w:val="18"/>
+                <w:szCs w:val="18"/>
+              </w:rPr>
+              <w:t>list</w:t>
+            </w:r>
+            <w:proofErr w:type="spellEnd"/>
+            <w:r>
+              <w:rPr>
+                <w:rFonts w:ascii="Times New Roman" w:hAnsi="Times New Roman" w:cs="Times New Roman"/>
+                <w:sz w:val="18"/>
+                <w:szCs w:val="18"/>
+              </w:rPr>
+              <w:t xml:space="preserve">». Márgenes de robustez y estabilidad de mercancías. Normas de manipulación y embalaje de mercancías. Recomendaciones para la carga eficiente y preparación de pedidos (Tipo RAL de AECOC, Recomendaciones Logísticas de la Asociación Española de Codificación Comercial u otras reconocidas en el sector). Normas de seguridad y </w:t>
             </w:r>
             <w:r>
               <w:rPr>
@@ -20813,14 +21830,25 @@
                 <w:szCs w:val="18"/>
               </w:rPr>
             </w:pPr>
-            <w:r>
-              <w:rPr>
-                <w:rFonts w:ascii="Times New Roman" w:hAnsi="Times New Roman" w:cs="Times New Roman"/>
-                <w:b/>
-                <w:sz w:val="18"/>
-                <w:szCs w:val="18"/>
-              </w:rPr>
-              <w:t>Nave prácticas:</w:t>
+            <w:proofErr w:type="gramStart"/>
+            <w:r>
+              <w:rPr>
+                <w:rFonts w:ascii="Times New Roman" w:hAnsi="Times New Roman" w:cs="Times New Roman"/>
+                <w:b/>
+                <w:sz w:val="18"/>
+                <w:szCs w:val="18"/>
+              </w:rPr>
+              <w:t>Nave prácticas</w:t>
+            </w:r>
+            <w:proofErr w:type="gramEnd"/>
+            <w:r>
+              <w:rPr>
+                <w:rFonts w:ascii="Times New Roman" w:hAnsi="Times New Roman" w:cs="Times New Roman"/>
+                <w:b/>
+                <w:sz w:val="18"/>
+                <w:szCs w:val="18"/>
+              </w:rPr>
+              <w:t>:</w:t>
             </w:r>
           </w:p>
           <w:p>
@@ -20858,7 +21886,25 @@
                 <w:szCs w:val="18"/>
               </w:rPr>
               <w:tab/>
-              <w:t>Estanterías de carga y almacenaje de mercancías (tipo picking, convencional, compacta, o similares).</w:t>
+              <w:t xml:space="preserve">Estanterías de carga y almacenaje de mercancías (tipo </w:t>
+            </w:r>
+            <w:proofErr w:type="spellStart"/>
+            <w:r>
+              <w:rPr>
+                <w:rFonts w:ascii="Times New Roman" w:hAnsi="Times New Roman" w:cs="Times New Roman"/>
+                <w:sz w:val="18"/>
+                <w:szCs w:val="18"/>
+              </w:rPr>
+              <w:t>picking</w:t>
+            </w:r>
+            <w:proofErr w:type="spellEnd"/>
+            <w:r>
+              <w:rPr>
+                <w:rFonts w:ascii="Times New Roman" w:hAnsi="Times New Roman" w:cs="Times New Roman"/>
+                <w:sz w:val="18"/>
+                <w:szCs w:val="18"/>
+              </w:rPr>
+              <w:t>, convencional, compacta, o similares).</w:t>
             </w:r>
           </w:p>
           <w:p>
@@ -20912,7 +21958,43 @@
                 <w:szCs w:val="18"/>
               </w:rPr>
               <w:tab/>
-              <w:t xml:space="preserve">Medios móviles manuales: transpalé manual y transpalé eléctrico. </w:t>
+              <w:t xml:space="preserve">Medios móviles manuales: </w:t>
+            </w:r>
+            <w:proofErr w:type="spellStart"/>
+            <w:r>
+              <w:rPr>
+                <w:rFonts w:ascii="Times New Roman" w:hAnsi="Times New Roman" w:cs="Times New Roman"/>
+                <w:sz w:val="18"/>
+                <w:szCs w:val="18"/>
+              </w:rPr>
+              <w:t>transpalé</w:t>
+            </w:r>
+            <w:proofErr w:type="spellEnd"/>
+            <w:r>
+              <w:rPr>
+                <w:rFonts w:ascii="Times New Roman" w:hAnsi="Times New Roman" w:cs="Times New Roman"/>
+                <w:sz w:val="18"/>
+                <w:szCs w:val="18"/>
+              </w:rPr>
+              <w:t xml:space="preserve"> manual y </w:t>
+            </w:r>
+            <w:proofErr w:type="spellStart"/>
+            <w:r>
+              <w:rPr>
+                <w:rFonts w:ascii="Times New Roman" w:hAnsi="Times New Roman" w:cs="Times New Roman"/>
+                <w:sz w:val="18"/>
+                <w:szCs w:val="18"/>
+              </w:rPr>
+              <w:t>transpalé</w:t>
+            </w:r>
+            <w:proofErr w:type="spellEnd"/>
+            <w:r>
+              <w:rPr>
+                <w:rFonts w:ascii="Times New Roman" w:hAnsi="Times New Roman" w:cs="Times New Roman"/>
+                <w:sz w:val="18"/>
+                <w:szCs w:val="18"/>
+              </w:rPr>
+              <w:t xml:space="preserve"> eléctrico. </w:t>
             </w:r>
           </w:p>
           <w:p>
@@ -20939,7 +22021,25 @@
                 <w:szCs w:val="18"/>
               </w:rPr>
               <w:tab/>
-              <w:t xml:space="preserve"> Utillaje de carga, estiba y trincaje de mercancías. </w:t>
+              <w:t xml:space="preserve"> Utillaje de carga, estiba y </w:t>
+            </w:r>
+            <w:proofErr w:type="spellStart"/>
+            <w:r>
+              <w:rPr>
+                <w:rFonts w:ascii="Times New Roman" w:hAnsi="Times New Roman" w:cs="Times New Roman"/>
+                <w:sz w:val="18"/>
+                <w:szCs w:val="18"/>
+              </w:rPr>
+              <w:t>trincaje</w:t>
+            </w:r>
+            <w:proofErr w:type="spellEnd"/>
+            <w:r>
+              <w:rPr>
+                <w:rFonts w:ascii="Times New Roman" w:hAnsi="Times New Roman" w:cs="Times New Roman"/>
+                <w:sz w:val="18"/>
+                <w:szCs w:val="18"/>
+              </w:rPr>
+              <w:t xml:space="preserve"> de mercancías. </w:t>
             </w:r>
           </w:p>
           <w:p>
@@ -21107,7 +22207,24 @@
                 <w:szCs w:val="18"/>
               </w:rPr>
               <w:tab/>
-              <w:t xml:space="preserve">PDAs. </w:t>
+            </w:r>
+            <w:proofErr w:type="spellStart"/>
+            <w:r>
+              <w:rPr>
+                <w:rFonts w:ascii="Times New Roman" w:hAnsi="Times New Roman" w:cs="Times New Roman"/>
+                <w:sz w:val="18"/>
+                <w:szCs w:val="18"/>
+              </w:rPr>
+              <w:t>PDAs</w:t>
+            </w:r>
+            <w:proofErr w:type="spellEnd"/>
+            <w:r>
+              <w:rPr>
+                <w:rFonts w:ascii="Times New Roman" w:hAnsi="Times New Roman" w:cs="Times New Roman"/>
+                <w:sz w:val="18"/>
+                <w:szCs w:val="18"/>
+              </w:rPr>
+              <w:t xml:space="preserve">. </w:t>
             </w:r>
           </w:p>
           <w:p>
@@ -21376,7 +22493,25 @@
                 <w:sz w:val="18"/>
                 <w:szCs w:val="18"/>
               </w:rPr>
-              <w:t xml:space="preserve">             Nº HORAS: </w:t>
+              <w:t xml:space="preserve">             </w:t>
+            </w:r>
+            <w:proofErr w:type="spellStart"/>
+            <w:r>
+              <w:rPr>
+                <w:rFonts w:cs="Times New Roman"/>
+                <w:sz w:val="18"/>
+                <w:szCs w:val="18"/>
+              </w:rPr>
+              <w:t>Nº</w:t>
+            </w:r>
+            <w:proofErr w:type="spellEnd"/>
+            <w:r>
+              <w:rPr>
+                <w:rFonts w:cs="Times New Roman"/>
+                <w:sz w:val="18"/>
+                <w:szCs w:val="18"/>
+              </w:rPr>
+              <w:t xml:space="preserve"> HORAS: </w:t>
             </w:r>
             <w:r>
               <w:rPr>
@@ -24150,7 +25285,43 @@
                 <w:szCs w:val="18"/>
               </w:rPr>
               <w:lastRenderedPageBreak/>
-              <w:t>preparación de carga, «packing list». Márgenes de robustez y estabilidad de mercancías. Normas de manipulación y embalaje de mercancías. Recomendaciones para la carga eficiente y preparación de pedidos (Tipo RAL de AECOC, Recomendaciones Logísticas de la Asociación Española de Codificación Comercial u otras reconocidas en el sector). Normas de seguridad y salud para la prevención de riesgos laborales en la preparación de pedidos.</w:t>
+              <w:t>preparación de carga, «</w:t>
+            </w:r>
+            <w:proofErr w:type="spellStart"/>
+            <w:r>
+              <w:rPr>
+                <w:rFonts w:ascii="Times New Roman" w:hAnsi="Times New Roman" w:cs="Times New Roman"/>
+                <w:sz w:val="18"/>
+                <w:szCs w:val="18"/>
+              </w:rPr>
+              <w:t>packing</w:t>
+            </w:r>
+            <w:proofErr w:type="spellEnd"/>
+            <w:r>
+              <w:rPr>
+                <w:rFonts w:ascii="Times New Roman" w:hAnsi="Times New Roman" w:cs="Times New Roman"/>
+                <w:sz w:val="18"/>
+                <w:szCs w:val="18"/>
+              </w:rPr>
+              <w:t xml:space="preserve"> </w:t>
+            </w:r>
+            <w:proofErr w:type="spellStart"/>
+            <w:r>
+              <w:rPr>
+                <w:rFonts w:ascii="Times New Roman" w:hAnsi="Times New Roman" w:cs="Times New Roman"/>
+                <w:sz w:val="18"/>
+                <w:szCs w:val="18"/>
+              </w:rPr>
+              <w:t>list</w:t>
+            </w:r>
+            <w:proofErr w:type="spellEnd"/>
+            <w:r>
+              <w:rPr>
+                <w:rFonts w:ascii="Times New Roman" w:hAnsi="Times New Roman" w:cs="Times New Roman"/>
+                <w:sz w:val="18"/>
+                <w:szCs w:val="18"/>
+              </w:rPr>
+              <w:t>». Márgenes de robustez y estabilidad de mercancías. Normas de manipulación y embalaje de mercancías. Recomendaciones para la carga eficiente y preparación de pedidos (Tipo RAL de AECOC, Recomendaciones Logísticas de la Asociación Española de Codificación Comercial u otras reconocidas en el sector). Normas de seguridad y salud para la prevención de riesgos laborales en la preparación de pedidos.</w:t>
             </w:r>
           </w:p>
           <w:p>
@@ -24396,32 +25567,61 @@
                 <w:szCs w:val="18"/>
               </w:rPr>
             </w:pPr>
-            <w:r>
-              <w:rPr>
-                <w:rFonts w:ascii="Times New Roman" w:hAnsi="Times New Roman" w:cs="Times New Roman"/>
-                <w:b/>
-                <w:sz w:val="18"/>
-                <w:szCs w:val="18"/>
-              </w:rPr>
-              <w:t>Nave prácticas:</w:t>
-            </w:r>
-          </w:p>
-          <w:p>
-            <w:pPr>
-              <w:jc w:val="both"/>
-              <w:rPr>
-                <w:rFonts w:ascii="Times New Roman" w:hAnsi="Times New Roman" w:cs="Times New Roman"/>
-                <w:sz w:val="18"/>
-                <w:szCs w:val="18"/>
-              </w:rPr>
-            </w:pPr>
-            <w:r>
-              <w:rPr>
-                <w:rFonts w:ascii="Times New Roman" w:hAnsi="Times New Roman" w:cs="Times New Roman"/>
-                <w:sz w:val="18"/>
-                <w:szCs w:val="18"/>
-              </w:rPr>
-              <w:t>- Estanterías de carga y almacenaje de mercancías (tipo picking, convencional, compacta, o similares).</w:t>
+            <w:proofErr w:type="gramStart"/>
+            <w:r>
+              <w:rPr>
+                <w:rFonts w:ascii="Times New Roman" w:hAnsi="Times New Roman" w:cs="Times New Roman"/>
+                <w:b/>
+                <w:sz w:val="18"/>
+                <w:szCs w:val="18"/>
+              </w:rPr>
+              <w:t>Nave prácticas</w:t>
+            </w:r>
+            <w:proofErr w:type="gramEnd"/>
+            <w:r>
+              <w:rPr>
+                <w:rFonts w:ascii="Times New Roman" w:hAnsi="Times New Roman" w:cs="Times New Roman"/>
+                <w:b/>
+                <w:sz w:val="18"/>
+                <w:szCs w:val="18"/>
+              </w:rPr>
+              <w:t>:</w:t>
+            </w:r>
+          </w:p>
+          <w:p>
+            <w:pPr>
+              <w:jc w:val="both"/>
+              <w:rPr>
+                <w:rFonts w:ascii="Times New Roman" w:hAnsi="Times New Roman" w:cs="Times New Roman"/>
+                <w:sz w:val="18"/>
+                <w:szCs w:val="18"/>
+              </w:rPr>
+            </w:pPr>
+            <w:r>
+              <w:rPr>
+                <w:rFonts w:ascii="Times New Roman" w:hAnsi="Times New Roman" w:cs="Times New Roman"/>
+                <w:sz w:val="18"/>
+                <w:szCs w:val="18"/>
+              </w:rPr>
+              <w:t xml:space="preserve">- Estanterías de carga y almacenaje de mercancías (tipo </w:t>
+            </w:r>
+            <w:proofErr w:type="spellStart"/>
+            <w:r>
+              <w:rPr>
+                <w:rFonts w:ascii="Times New Roman" w:hAnsi="Times New Roman" w:cs="Times New Roman"/>
+                <w:sz w:val="18"/>
+                <w:szCs w:val="18"/>
+              </w:rPr>
+              <w:t>picking</w:t>
+            </w:r>
+            <w:proofErr w:type="spellEnd"/>
+            <w:r>
+              <w:rPr>
+                <w:rFonts w:ascii="Times New Roman" w:hAnsi="Times New Roman" w:cs="Times New Roman"/>
+                <w:sz w:val="18"/>
+                <w:szCs w:val="18"/>
+              </w:rPr>
+              <w:t>, convencional, compacta, o similares).</w:t>
             </w:r>
           </w:p>
           <w:p>
@@ -24457,25 +25657,79 @@
                 <w:sz w:val="18"/>
                 <w:szCs w:val="18"/>
               </w:rPr>
-              <w:t>- Medios móviles manuales: transpalé manual y transpalé eléctrico.</w:t>
-            </w:r>
-          </w:p>
-          <w:p>
-            <w:pPr>
-              <w:jc w:val="both"/>
-              <w:rPr>
-                <w:rFonts w:ascii="Times New Roman" w:hAnsi="Times New Roman" w:cs="Times New Roman"/>
-                <w:sz w:val="18"/>
-                <w:szCs w:val="18"/>
-              </w:rPr>
-            </w:pPr>
-            <w:r>
-              <w:rPr>
-                <w:rFonts w:ascii="Times New Roman" w:hAnsi="Times New Roman" w:cs="Times New Roman"/>
-                <w:sz w:val="18"/>
-                <w:szCs w:val="18"/>
-              </w:rPr>
-              <w:t>- Utillaje de carga, estiba y trincaje de mercancías.</w:t>
+              <w:t xml:space="preserve">- Medios móviles manuales: </w:t>
+            </w:r>
+            <w:proofErr w:type="spellStart"/>
+            <w:r>
+              <w:rPr>
+                <w:rFonts w:ascii="Times New Roman" w:hAnsi="Times New Roman" w:cs="Times New Roman"/>
+                <w:sz w:val="18"/>
+                <w:szCs w:val="18"/>
+              </w:rPr>
+              <w:t>transpalé</w:t>
+            </w:r>
+            <w:proofErr w:type="spellEnd"/>
+            <w:r>
+              <w:rPr>
+                <w:rFonts w:ascii="Times New Roman" w:hAnsi="Times New Roman" w:cs="Times New Roman"/>
+                <w:sz w:val="18"/>
+                <w:szCs w:val="18"/>
+              </w:rPr>
+              <w:t xml:space="preserve"> manual y </w:t>
+            </w:r>
+            <w:proofErr w:type="spellStart"/>
+            <w:r>
+              <w:rPr>
+                <w:rFonts w:ascii="Times New Roman" w:hAnsi="Times New Roman" w:cs="Times New Roman"/>
+                <w:sz w:val="18"/>
+                <w:szCs w:val="18"/>
+              </w:rPr>
+              <w:t>transpalé</w:t>
+            </w:r>
+            <w:proofErr w:type="spellEnd"/>
+            <w:r>
+              <w:rPr>
+                <w:rFonts w:ascii="Times New Roman" w:hAnsi="Times New Roman" w:cs="Times New Roman"/>
+                <w:sz w:val="18"/>
+                <w:szCs w:val="18"/>
+              </w:rPr>
+              <w:t xml:space="preserve"> eléctrico.</w:t>
+            </w:r>
+          </w:p>
+          <w:p>
+            <w:pPr>
+              <w:jc w:val="both"/>
+              <w:rPr>
+                <w:rFonts w:ascii="Times New Roman" w:hAnsi="Times New Roman" w:cs="Times New Roman"/>
+                <w:sz w:val="18"/>
+                <w:szCs w:val="18"/>
+              </w:rPr>
+            </w:pPr>
+            <w:r>
+              <w:rPr>
+                <w:rFonts w:ascii="Times New Roman" w:hAnsi="Times New Roman" w:cs="Times New Roman"/>
+                <w:sz w:val="18"/>
+                <w:szCs w:val="18"/>
+              </w:rPr>
+              <w:t xml:space="preserve">- Utillaje de carga, estiba y </w:t>
+            </w:r>
+            <w:proofErr w:type="spellStart"/>
+            <w:r>
+              <w:rPr>
+                <w:rFonts w:ascii="Times New Roman" w:hAnsi="Times New Roman" w:cs="Times New Roman"/>
+                <w:sz w:val="18"/>
+                <w:szCs w:val="18"/>
+              </w:rPr>
+              <w:t>trincaje</w:t>
+            </w:r>
+            <w:proofErr w:type="spellEnd"/>
+            <w:r>
+              <w:rPr>
+                <w:rFonts w:ascii="Times New Roman" w:hAnsi="Times New Roman" w:cs="Times New Roman"/>
+                <w:sz w:val="18"/>
+                <w:szCs w:val="18"/>
+              </w:rPr>
+              <w:t xml:space="preserve"> de mercancías.</w:t>
             </w:r>
           </w:p>
           <w:p>
@@ -28260,7 +29514,21 @@
         <w:rPr>
           <w:rFonts w:ascii="Times New Roman" w:hAnsi="Times New Roman" w:cs="Times New Roman"/>
         </w:rPr>
-        <w:t>Por lo tanto la evaluación continua se realizará a través de la observación del alumnado en cuanto a participación, resolución de ejercicios, a través del resultado obtenido con la práctica de ejercicios, ya sean individuales o en grupo.</w:t>
+        <w:t xml:space="preserve">Por lo </w:t>
+      </w:r>
+      <w:proofErr w:type="gramStart"/>
+      <w:r>
+        <w:rPr>
+          <w:rFonts w:ascii="Times New Roman" w:hAnsi="Times New Roman" w:cs="Times New Roman"/>
+        </w:rPr>
+        <w:t>tanto</w:t>
+      </w:r>
+      <w:proofErr w:type="gramEnd"/>
+      <w:r>
+        <w:rPr>
+          <w:rFonts w:ascii="Times New Roman" w:hAnsi="Times New Roman" w:cs="Times New Roman"/>
+        </w:rPr>
+        <w:t xml:space="preserve"> la evaluación continua se realizará a través de la observación del alumnado en cuanto a participación, resolución de ejercicios, a través del resultado obtenido con la práctica de ejercicios, ya sean individuales o en grupo.</w:t>
       </w:r>
       <w:r>
         <w:rPr>
@@ -28595,6 +29863,7 @@
                 <w:bCs/>
               </w:rPr>
             </w:pPr>
+            <w:proofErr w:type="spellStart"/>
             <w:r>
               <w:rPr>
                 <w:rFonts w:ascii="Times New Roman" w:eastAsia="NSimSun" w:hAnsi="Times New Roman" w:cs="Times New Roman"/>
@@ -28603,7 +29872,18 @@
                 <w:kern w:val="3"/>
                 <w:lang w:eastAsia="zh-CN" w:bidi="hi-IN"/>
               </w:rPr>
-              <w:t>Nº formadores/as</w:t>
+              <w:t>Nº</w:t>
+            </w:r>
+            <w:proofErr w:type="spellEnd"/>
+            <w:r>
+              <w:rPr>
+                <w:rFonts w:ascii="Times New Roman" w:eastAsia="NSimSun" w:hAnsi="Times New Roman" w:cs="Times New Roman"/>
+                <w:b/>
+                <w:bCs/>
+                <w:kern w:val="3"/>
+                <w:lang w:eastAsia="zh-CN" w:bidi="hi-IN"/>
+              </w:rPr>
+              <w:t xml:space="preserve"> formadores/as</w:t>
             </w:r>
           </w:p>
         </w:tc>
@@ -29593,6 +30873,7 @@
           <w:szCs w:val="24"/>
         </w:rPr>
       </w:pPr>
+      <w:proofErr w:type="gramStart"/>
       <w:r>
         <w:rPr>
           <w:rFonts w:ascii="Times New Roman" w:hAnsi="Times New Roman" w:cs="Times New Roman"/>
@@ -29601,7 +30882,18 @@
           <w:sz w:val="24"/>
           <w:szCs w:val="24"/>
         </w:rPr>
-        <w:t>Nave prácticas:</w:t>
+        <w:t>Nave prácticas</w:t>
+      </w:r>
+      <w:proofErr w:type="gramEnd"/>
+      <w:r>
+        <w:rPr>
+          <w:rFonts w:ascii="Times New Roman" w:hAnsi="Times New Roman" w:cs="Times New Roman"/>
+          <w:b/>
+          <w:bCs/>
+          <w:sz w:val="24"/>
+          <w:szCs w:val="24"/>
+        </w:rPr>
+        <w:t>:</w:t>
       </w:r>
     </w:p>
     <w:p>
@@ -29629,7 +30921,25 @@
           <w:szCs w:val="24"/>
         </w:rPr>
         <w:tab/>
-        <w:t>Estanterías de carga y almacenaje de mercancías (tipo picking, convencional, compacta, o similares).</w:t>
+        <w:t xml:space="preserve">Estanterías de carga y almacenaje de mercancías (tipo </w:t>
+      </w:r>
+      <w:proofErr w:type="spellStart"/>
+      <w:r>
+        <w:rPr>
+          <w:rFonts w:ascii="Times New Roman" w:hAnsi="Times New Roman" w:cs="Times New Roman"/>
+          <w:sz w:val="24"/>
+          <w:szCs w:val="24"/>
+        </w:rPr>
+        <w:t>picking</w:t>
+      </w:r>
+      <w:proofErr w:type="spellEnd"/>
+      <w:r>
+        <w:rPr>
+          <w:rFonts w:ascii="Times New Roman" w:hAnsi="Times New Roman" w:cs="Times New Roman"/>
+          <w:sz w:val="24"/>
+          <w:szCs w:val="24"/>
+        </w:rPr>
+        <w:t>, convencional, compacta, o similares).</w:t>
       </w:r>
     </w:p>
     <w:p>
@@ -29685,7 +30995,43 @@
           <w:szCs w:val="24"/>
         </w:rPr>
         <w:tab/>
-        <w:t xml:space="preserve">Medios móviles manuales: transpalé manual y transpalé eléctrico. </w:t>
+        <w:t xml:space="preserve">Medios móviles manuales: </w:t>
+      </w:r>
+      <w:proofErr w:type="spellStart"/>
+      <w:r>
+        <w:rPr>
+          <w:rFonts w:ascii="Times New Roman" w:hAnsi="Times New Roman" w:cs="Times New Roman"/>
+          <w:sz w:val="24"/>
+          <w:szCs w:val="24"/>
+        </w:rPr>
+        <w:t>transpalé</w:t>
+      </w:r>
+      <w:proofErr w:type="spellEnd"/>
+      <w:r>
+        <w:rPr>
+          <w:rFonts w:ascii="Times New Roman" w:hAnsi="Times New Roman" w:cs="Times New Roman"/>
+          <w:sz w:val="24"/>
+          <w:szCs w:val="24"/>
+        </w:rPr>
+        <w:t xml:space="preserve"> manual y </w:t>
+      </w:r>
+      <w:proofErr w:type="spellStart"/>
+      <w:r>
+        <w:rPr>
+          <w:rFonts w:ascii="Times New Roman" w:hAnsi="Times New Roman" w:cs="Times New Roman"/>
+          <w:sz w:val="24"/>
+          <w:szCs w:val="24"/>
+        </w:rPr>
+        <w:t>transpalé</w:t>
+      </w:r>
+      <w:proofErr w:type="spellEnd"/>
+      <w:r>
+        <w:rPr>
+          <w:rFonts w:ascii="Times New Roman" w:hAnsi="Times New Roman" w:cs="Times New Roman"/>
+          <w:sz w:val="24"/>
+          <w:szCs w:val="24"/>
+        </w:rPr>
+        <w:t xml:space="preserve"> eléctrico. </w:t>
       </w:r>
     </w:p>
     <w:p>
@@ -29735,7 +31081,25 @@
           <w:szCs w:val="24"/>
         </w:rPr>
         <w:tab/>
-        <w:t xml:space="preserve"> Utillaje de carga, estiba y trincaje de mercancías. </w:t>
+        <w:t xml:space="preserve"> Utillaje de carga, estiba y </w:t>
+      </w:r>
+      <w:proofErr w:type="spellStart"/>
+      <w:r>
+        <w:rPr>
+          <w:rFonts w:ascii="Times New Roman" w:hAnsi="Times New Roman" w:cs="Times New Roman"/>
+          <w:sz w:val="24"/>
+          <w:szCs w:val="24"/>
+        </w:rPr>
+        <w:t>trincaje</w:t>
+      </w:r>
+      <w:proofErr w:type="spellEnd"/>
+      <w:r>
+        <w:rPr>
+          <w:rFonts w:ascii="Times New Roman" w:hAnsi="Times New Roman" w:cs="Times New Roman"/>
+          <w:sz w:val="24"/>
+          <w:szCs w:val="24"/>
+        </w:rPr>
+        <w:t xml:space="preserve"> de mercancías. </w:t>
       </w:r>
     </w:p>
     <w:p>
@@ -30340,7 +31704,16 @@
           <w:sz w:val="24"/>
           <w:szCs w:val="24"/>
         </w:rPr>
-        <w:t xml:space="preserve">Gestiona los recursos propios de la organización; Gestiona la captación </w:t>
+        <w:t xml:space="preserve">Gestiona los recursos propios de la organización; Gestiona la </w:t>
+      </w:r>
+      <w:proofErr w:type="gramStart"/>
+      <w:r>
+        <w:rPr>
+          <w:rFonts w:ascii="Times New Roman" w:hAnsi="Times New Roman" w:cs="Times New Roman"/>
+          <w:sz w:val="24"/>
+          <w:szCs w:val="24"/>
+        </w:rPr>
+        <w:t xml:space="preserve">captación </w:t>
       </w:r>
       <w:r>
         <w:rPr>
@@ -30356,7 +31729,16 @@
           <w:sz w:val="24"/>
           <w:szCs w:val="24"/>
         </w:rPr>
-        <w:t>y contratación de recursos externos. Se encargan además de la certificación y justificación económica.</w:t>
+        <w:t>y</w:t>
+      </w:r>
+      <w:proofErr w:type="gramEnd"/>
+      <w:r>
+        <w:rPr>
+          <w:rFonts w:ascii="Times New Roman" w:hAnsi="Times New Roman" w:cs="Times New Roman"/>
+          <w:sz w:val="24"/>
+          <w:szCs w:val="24"/>
+        </w:rPr>
+        <w:t xml:space="preserve"> contratación de recursos externos. Se encargan además de la certificación y justificación económica.</w:t>
       </w:r>
       <w:r>
         <w:rPr>
@@ -30455,7 +31837,16 @@
           <w:sz w:val="24"/>
           <w:szCs w:val="24"/>
         </w:rPr>
-        <w:t xml:space="preserve">Realiza la adaptación técnica pedagógica de las materias a impartir en función </w:t>
+        <w:t xml:space="preserve">Realiza la adaptación técnica pedagógica de las materias a impartir en </w:t>
+      </w:r>
+      <w:proofErr w:type="gramStart"/>
+      <w:r>
+        <w:rPr>
+          <w:rFonts w:ascii="Times New Roman" w:hAnsi="Times New Roman" w:cs="Times New Roman"/>
+          <w:sz w:val="24"/>
+          <w:szCs w:val="24"/>
+        </w:rPr>
+        <w:t xml:space="preserve">función </w:t>
       </w:r>
       <w:r>
         <w:rPr>
@@ -30471,7 +31862,16 @@
           <w:sz w:val="24"/>
           <w:szCs w:val="24"/>
         </w:rPr>
-        <w:t xml:space="preserve">de los requisitos y características de </w:t>
+        <w:t>de</w:t>
+      </w:r>
+      <w:proofErr w:type="gramEnd"/>
+      <w:r>
+        <w:rPr>
+          <w:rFonts w:ascii="Times New Roman" w:hAnsi="Times New Roman" w:cs="Times New Roman"/>
+          <w:sz w:val="24"/>
+          <w:szCs w:val="24"/>
+        </w:rPr>
+        <w:t xml:space="preserve"> los requisitos y características de </w:t>
       </w:r>
       <w:r>
         <w:rPr>
@@ -30525,7 +31925,16 @@
           <w:sz w:val="24"/>
           <w:szCs w:val="24"/>
         </w:rPr>
-        <w:t xml:space="preserve">seguimiento, dinamización y control del proceso de evaluación, etc. Participará en la ejecución </w:t>
+        <w:t xml:space="preserve">seguimiento, dinamización y control del proceso de evaluación, etc. Participará en la </w:t>
+      </w:r>
+      <w:proofErr w:type="gramStart"/>
+      <w:r>
+        <w:rPr>
+          <w:rFonts w:ascii="Times New Roman" w:hAnsi="Times New Roman" w:cs="Times New Roman"/>
+          <w:sz w:val="24"/>
+          <w:szCs w:val="24"/>
+        </w:rPr>
+        <w:t xml:space="preserve">ejecución </w:t>
       </w:r>
       <w:r>
         <w:rPr>
@@ -30541,7 +31950,16 @@
           <w:sz w:val="24"/>
           <w:szCs w:val="24"/>
         </w:rPr>
-        <w:t xml:space="preserve">de todo el proceso educativo siendo el nexo de unión entre participantes, docentes y </w:t>
+        <w:t>de</w:t>
+      </w:r>
+      <w:proofErr w:type="gramEnd"/>
+      <w:r>
+        <w:rPr>
+          <w:rFonts w:ascii="Times New Roman" w:hAnsi="Times New Roman" w:cs="Times New Roman"/>
+          <w:sz w:val="24"/>
+          <w:szCs w:val="24"/>
+        </w:rPr>
+        <w:t xml:space="preserve"> todo el proceso educativo siendo el nexo de unión entre participantes, docentes y </w:t>
       </w:r>
       <w:r>
         <w:rPr>
@@ -30666,7 +32084,25 @@
           <w:sz w:val="24"/>
           <w:szCs w:val="24"/>
         </w:rPr>
-        <w:t>La cualificación de los formadores y el nivel de experiencia didáctica y en el área a impartir de los mismos se ajusta a los requisitos especificados en RD 1522/2011 de 31 de octubre (BOE nº 300 del 14/12/2011) que regula el presente certificado de profesionalidad.</w:t>
+        <w:t xml:space="preserve">La cualificación de los formadores y el nivel de experiencia didáctica y en el área a impartir de los mismos se ajusta a los requisitos especificados en RD 1522/2011 de 31 de octubre (BOE </w:t>
+      </w:r>
+      <w:proofErr w:type="spellStart"/>
+      <w:r>
+        <w:rPr>
+          <w:rFonts w:ascii="Times New Roman" w:hAnsi="Times New Roman" w:cs="Times New Roman"/>
+          <w:sz w:val="24"/>
+          <w:szCs w:val="24"/>
+        </w:rPr>
+        <w:t>nº</w:t>
+      </w:r>
+      <w:proofErr w:type="spellEnd"/>
+      <w:r>
+        <w:rPr>
+          <w:rFonts w:ascii="Times New Roman" w:hAnsi="Times New Roman" w:cs="Times New Roman"/>
+          <w:sz w:val="24"/>
+          <w:szCs w:val="24"/>
+        </w:rPr>
+        <w:t xml:space="preserve"> 300 del 14/12/2011) que regula el presente certificado de profesionalidad.</w:t>
       </w:r>
     </w:p>
     <w:p>
@@ -31148,7 +32584,25 @@
           <w:sz w:val="24"/>
           <w:szCs w:val="24"/>
         </w:rPr>
-        <w:t>El perfil de los tutores-formadores que van a intervenir en la impartición de esta formación será el establecido en la normativa vigente. Así pues, la formación y experiencia profesional será la indicada en el Anexo IV. Prescripciones de los formadores del RD 1522/2011 de 31 de octubre (BOE nº 300 del 14/12/2011).</w:t>
+        <w:t xml:space="preserve">El perfil de los tutores-formadores que van a intervenir en la impartición de esta formación será el establecido en la normativa vigente. Así pues, la formación y experiencia profesional será la indicada en el Anexo IV. Prescripciones de los formadores del RD 1522/2011 de 31 de octubre (BOE </w:t>
+      </w:r>
+      <w:proofErr w:type="spellStart"/>
+      <w:r>
+        <w:rPr>
+          <w:rFonts w:ascii="Times New Roman" w:hAnsi="Times New Roman" w:cs="Times New Roman"/>
+          <w:sz w:val="24"/>
+          <w:szCs w:val="24"/>
+        </w:rPr>
+        <w:t>nº</w:t>
+      </w:r>
+      <w:proofErr w:type="spellEnd"/>
+      <w:r>
+        <w:rPr>
+          <w:rFonts w:ascii="Times New Roman" w:hAnsi="Times New Roman" w:cs="Times New Roman"/>
+          <w:sz w:val="24"/>
+          <w:szCs w:val="24"/>
+        </w:rPr>
+        <w:t xml:space="preserve"> 300 del 14/12/2011).</w:t>
       </w:r>
     </w:p>
     <w:p>
@@ -31579,6 +33033,7 @@
           <w:lang w:eastAsia="zh-CN" w:bidi="hi-IN"/>
         </w:rPr>
       </w:pPr>
+      <w:proofErr w:type="spellStart"/>
       <w:r>
         <w:rPr>
           <w:rFonts w:ascii="Times New Roman" w:eastAsia="NSimSun" w:hAnsi="Times New Roman" w:cs="Times New Roman"/>
@@ -31588,7 +33043,19 @@
           <w:szCs w:val="24"/>
           <w:lang w:eastAsia="zh-CN" w:bidi="hi-IN"/>
         </w:rPr>
-        <w:t xml:space="preserve">Peripreven </w:t>
+        <w:t>Peripreven</w:t>
+      </w:r>
+      <w:proofErr w:type="spellEnd"/>
+      <w:r>
+        <w:rPr>
+          <w:rFonts w:ascii="Times New Roman" w:eastAsia="NSimSun" w:hAnsi="Times New Roman" w:cs="Times New Roman"/>
+          <w:iCs/>
+          <w:kern w:val="3"/>
+          <w:sz w:val="24"/>
+          <w:szCs w:val="24"/>
+          <w:lang w:eastAsia="zh-CN" w:bidi="hi-IN"/>
+        </w:rPr>
+        <w:t xml:space="preserve"> </w:t>
       </w:r>
       <w:hyperlink r:id="rId19" w:history="1">
         <w:r>
@@ -32295,13 +33762,10 @@
           <w:szCs w:val="24"/>
           <w:lang w:eastAsia="zh-CN" w:bidi="hi-IN"/>
         </w:rPr>
-        <w:t>Grupo Skala 2013</w:t>
-      </w:r>
-    </w:p>
-    <w:p>
-      <w:pPr>
-        <w:spacing w:line="360" w:lineRule="auto"/>
-        <w:jc w:val="both"/>
+        <w:t xml:space="preserve">Grupo </w:t>
+      </w:r>
+      <w:proofErr w:type="spellStart"/>
+      <w:r>
         <w:rPr>
           <w:rFonts w:ascii="Times New Roman" w:eastAsia="NSimSun" w:hAnsi="Times New Roman" w:cs="Times New Roman"/>
           <w:iCs/>
@@ -32310,7 +33774,9 @@
           <w:szCs w:val="24"/>
           <w:lang w:eastAsia="zh-CN" w:bidi="hi-IN"/>
         </w:rPr>
-      </w:pPr>
+        <w:t>Skala</w:t>
+      </w:r>
+      <w:proofErr w:type="spellEnd"/>
       <w:r>
         <w:rPr>
           <w:rFonts w:ascii="Times New Roman" w:eastAsia="NSimSun" w:hAnsi="Times New Roman" w:cs="Times New Roman"/>
@@ -32320,9 +33786,13 @@
           <w:szCs w:val="24"/>
           <w:lang w:eastAsia="zh-CN" w:bidi="hi-IN"/>
         </w:rPr>
-        <w:t>Metodologías didácticas (100h)</w:t>
-      </w:r>
-      <w:r>
+        <w:t xml:space="preserve"> 2013</w:t>
+      </w:r>
+    </w:p>
+    <w:p>
+      <w:pPr>
+        <w:spacing w:line="360" w:lineRule="auto"/>
+        <w:jc w:val="both"/>
         <w:rPr>
           <w:rFonts w:ascii="Times New Roman" w:eastAsia="NSimSun" w:hAnsi="Times New Roman" w:cs="Times New Roman"/>
           <w:iCs/>
@@ -32331,8 +33801,7 @@
           <w:szCs w:val="24"/>
           <w:lang w:eastAsia="zh-CN" w:bidi="hi-IN"/>
         </w:rPr>
-        <w:t xml:space="preserve"> </w:t>
-      </w:r>
+      </w:pPr>
       <w:r>
         <w:rPr>
           <w:rFonts w:ascii="Times New Roman" w:eastAsia="NSimSun" w:hAnsi="Times New Roman" w:cs="Times New Roman"/>
@@ -32342,13 +33811,9 @@
           <w:szCs w:val="24"/>
           <w:lang w:eastAsia="zh-CN" w:bidi="hi-IN"/>
         </w:rPr>
-        <w:t>Lanbide 2013</w:t>
-      </w:r>
-    </w:p>
-    <w:p>
-      <w:pPr>
-        <w:spacing w:line="360" w:lineRule="auto"/>
-        <w:jc w:val="both"/>
+        <w:t>Metodologías didácticas (100h)</w:t>
+      </w:r>
+      <w:r>
         <w:rPr>
           <w:rFonts w:ascii="Times New Roman" w:eastAsia="NSimSun" w:hAnsi="Times New Roman" w:cs="Times New Roman"/>
           <w:iCs/>
@@ -32357,7 +33822,8 @@
           <w:szCs w:val="24"/>
           <w:lang w:eastAsia="zh-CN" w:bidi="hi-IN"/>
         </w:rPr>
-      </w:pPr>
+        <w:t xml:space="preserve"> </w:t>
+      </w:r>
       <w:r>
         <w:rPr>
           <w:rFonts w:ascii="Times New Roman" w:eastAsia="NSimSun" w:hAnsi="Times New Roman" w:cs="Times New Roman"/>
@@ -32367,9 +33833,13 @@
           <w:szCs w:val="24"/>
           <w:lang w:eastAsia="zh-CN" w:bidi="hi-IN"/>
         </w:rPr>
-        <w:t>Formación para teleformadores (50h)</w:t>
-      </w:r>
-      <w:r>
+        <w:t>Lanbide 2013</w:t>
+      </w:r>
+    </w:p>
+    <w:p>
+      <w:pPr>
+        <w:spacing w:line="360" w:lineRule="auto"/>
+        <w:jc w:val="both"/>
         <w:rPr>
           <w:rFonts w:ascii="Times New Roman" w:eastAsia="NSimSun" w:hAnsi="Times New Roman" w:cs="Times New Roman"/>
           <w:iCs/>
@@ -32378,8 +33848,7 @@
           <w:szCs w:val="24"/>
           <w:lang w:eastAsia="zh-CN" w:bidi="hi-IN"/>
         </w:rPr>
-        <w:t xml:space="preserve"> </w:t>
-      </w:r>
+      </w:pPr>
       <w:r>
         <w:rPr>
           <w:rFonts w:ascii="Times New Roman" w:eastAsia="NSimSun" w:hAnsi="Times New Roman" w:cs="Times New Roman"/>
@@ -32389,13 +33858,10 @@
           <w:szCs w:val="24"/>
           <w:lang w:eastAsia="zh-CN" w:bidi="hi-IN"/>
         </w:rPr>
-        <w:t>Ibecon (Tecnología didáctica) Me acredita para dar formación Online 2017</w:t>
-      </w:r>
-    </w:p>
-    <w:p>
-      <w:pPr>
-        <w:spacing w:line="360" w:lineRule="auto"/>
-        <w:jc w:val="both"/>
+        <w:t xml:space="preserve">Formación para </w:t>
+      </w:r>
+      <w:proofErr w:type="spellStart"/>
+      <w:r>
         <w:rPr>
           <w:rFonts w:ascii="Times New Roman" w:eastAsia="NSimSun" w:hAnsi="Times New Roman" w:cs="Times New Roman"/>
           <w:iCs/>
@@ -32404,7 +33870,9 @@
           <w:szCs w:val="24"/>
           <w:lang w:eastAsia="zh-CN" w:bidi="hi-IN"/>
         </w:rPr>
-      </w:pPr>
+        <w:t>teleformadores</w:t>
+      </w:r>
+      <w:proofErr w:type="spellEnd"/>
       <w:r>
         <w:rPr>
           <w:rFonts w:ascii="Times New Roman" w:eastAsia="NSimSun" w:hAnsi="Times New Roman" w:cs="Times New Roman"/>
@@ -32414,13 +33882,9 @@
           <w:szCs w:val="24"/>
           <w:lang w:eastAsia="zh-CN" w:bidi="hi-IN"/>
         </w:rPr>
-        <w:t>Cursos en el INSHT Instituto Nacional de Seguridad e Higiene para especialistas:</w:t>
-      </w:r>
-    </w:p>
-    <w:p>
-      <w:pPr>
-        <w:spacing w:line="360" w:lineRule="auto"/>
-        <w:jc w:val="both"/>
+        <w:t xml:space="preserve"> (50h)</w:t>
+      </w:r>
+      <w:r>
         <w:rPr>
           <w:rFonts w:ascii="Times New Roman" w:eastAsia="NSimSun" w:hAnsi="Times New Roman" w:cs="Times New Roman"/>
           <w:iCs/>
@@ -32429,7 +33893,9 @@
           <w:szCs w:val="24"/>
           <w:lang w:eastAsia="zh-CN" w:bidi="hi-IN"/>
         </w:rPr>
-      </w:pPr>
+        <w:t xml:space="preserve"> </w:t>
+      </w:r>
+      <w:proofErr w:type="spellStart"/>
       <w:r>
         <w:rPr>
           <w:rFonts w:ascii="Times New Roman" w:eastAsia="NSimSun" w:hAnsi="Times New Roman" w:cs="Times New Roman"/>
@@ -32439,13 +33905,10 @@
           <w:szCs w:val="24"/>
           <w:lang w:eastAsia="zh-CN" w:bidi="hi-IN"/>
         </w:rPr>
-        <w:t xml:space="preserve"> -Carga de trabajo 2014</w:t>
-      </w:r>
-    </w:p>
-    <w:p>
-      <w:pPr>
-        <w:spacing w:line="360" w:lineRule="auto"/>
-        <w:jc w:val="both"/>
+        <w:t>Ibecon</w:t>
+      </w:r>
+      <w:proofErr w:type="spellEnd"/>
+      <w:r>
         <w:rPr>
           <w:rFonts w:ascii="Times New Roman" w:eastAsia="NSimSun" w:hAnsi="Times New Roman" w:cs="Times New Roman"/>
           <w:iCs/>
@@ -32454,8 +33917,13 @@
           <w:szCs w:val="24"/>
           <w:lang w:eastAsia="zh-CN" w:bidi="hi-IN"/>
         </w:rPr>
-      </w:pPr>
-      <w:r>
+        <w:t xml:space="preserve"> (Tecnología didáctica) Me acredita para dar formación Online 2017</w:t>
+      </w:r>
+    </w:p>
+    <w:p>
+      <w:pPr>
+        <w:spacing w:line="360" w:lineRule="auto"/>
+        <w:jc w:val="both"/>
         <w:rPr>
           <w:rFonts w:ascii="Times New Roman" w:eastAsia="NSimSun" w:hAnsi="Times New Roman" w:cs="Times New Roman"/>
           <w:iCs/>
@@ -32464,13 +33932,8 @@
           <w:szCs w:val="24"/>
           <w:lang w:eastAsia="zh-CN" w:bidi="hi-IN"/>
         </w:rPr>
-        <w:t xml:space="preserve"> -Investigación de accidentes, indicios, testimonios y causas 2013</w:t>
-      </w:r>
-    </w:p>
-    <w:p>
-      <w:pPr>
-        <w:spacing w:line="360" w:lineRule="auto"/>
-        <w:jc w:val="both"/>
+      </w:pPr>
+      <w:r>
         <w:rPr>
           <w:rFonts w:ascii="Times New Roman" w:eastAsia="NSimSun" w:hAnsi="Times New Roman" w:cs="Times New Roman"/>
           <w:iCs/>
@@ -32479,8 +33942,13 @@
           <w:szCs w:val="24"/>
           <w:lang w:eastAsia="zh-CN" w:bidi="hi-IN"/>
         </w:rPr>
-      </w:pPr>
-      <w:r>
+        <w:t>Cursos en el INSHT Instituto Nacional de Seguridad e Higiene para especialistas:</w:t>
+      </w:r>
+    </w:p>
+    <w:p>
+      <w:pPr>
+        <w:spacing w:line="360" w:lineRule="auto"/>
+        <w:jc w:val="both"/>
         <w:rPr>
           <w:rFonts w:ascii="Times New Roman" w:eastAsia="NSimSun" w:hAnsi="Times New Roman" w:cs="Times New Roman"/>
           <w:iCs/>
@@ -32489,13 +33957,8 @@
           <w:szCs w:val="24"/>
           <w:lang w:eastAsia="zh-CN" w:bidi="hi-IN"/>
         </w:rPr>
-        <w:t xml:space="preserve"> -Evaluación del riesgo por vibraciones mecánicas en los puestos de trabajo, métodos de </w:t>
-      </w:r>
-    </w:p>
-    <w:p>
-      <w:pPr>
-        <w:spacing w:line="360" w:lineRule="auto"/>
-        <w:jc w:val="both"/>
+      </w:pPr>
+      <w:r>
         <w:rPr>
           <w:rFonts w:ascii="Times New Roman" w:eastAsia="NSimSun" w:hAnsi="Times New Roman" w:cs="Times New Roman"/>
           <w:iCs/>
@@ -32504,8 +33967,13 @@
           <w:szCs w:val="24"/>
           <w:lang w:eastAsia="zh-CN" w:bidi="hi-IN"/>
         </w:rPr>
-      </w:pPr>
-      <w:r>
+        <w:t xml:space="preserve"> -Carga de trabajo 2014</w:t>
+      </w:r>
+    </w:p>
+    <w:p>
+      <w:pPr>
+        <w:spacing w:line="360" w:lineRule="auto"/>
+        <w:jc w:val="both"/>
         <w:rPr>
           <w:rFonts w:ascii="Times New Roman" w:eastAsia="NSimSun" w:hAnsi="Times New Roman" w:cs="Times New Roman"/>
           <w:iCs/>
@@ -32514,13 +33982,8 @@
           <w:szCs w:val="24"/>
           <w:lang w:eastAsia="zh-CN" w:bidi="hi-IN"/>
         </w:rPr>
-        <w:t>Medición y Estimación 2012</w:t>
-      </w:r>
-    </w:p>
-    <w:p>
-      <w:pPr>
-        <w:spacing w:line="360" w:lineRule="auto"/>
-        <w:jc w:val="both"/>
+      </w:pPr>
+      <w:r>
         <w:rPr>
           <w:rFonts w:ascii="Times New Roman" w:eastAsia="NSimSun" w:hAnsi="Times New Roman" w:cs="Times New Roman"/>
           <w:iCs/>
@@ -32529,8 +33992,13 @@
           <w:szCs w:val="24"/>
           <w:lang w:eastAsia="zh-CN" w:bidi="hi-IN"/>
         </w:rPr>
-      </w:pPr>
-      <w:r>
+        <w:t xml:space="preserve"> -Investigación de accidentes, indicios, testimonios y causas 2013</w:t>
+      </w:r>
+    </w:p>
+    <w:p>
+      <w:pPr>
+        <w:spacing w:line="360" w:lineRule="auto"/>
+        <w:jc w:val="both"/>
         <w:rPr>
           <w:rFonts w:ascii="Times New Roman" w:eastAsia="NSimSun" w:hAnsi="Times New Roman" w:cs="Times New Roman"/>
           <w:iCs/>
@@ -32539,13 +34007,8 @@
           <w:szCs w:val="24"/>
           <w:lang w:eastAsia="zh-CN" w:bidi="hi-IN"/>
         </w:rPr>
-        <w:t xml:space="preserve"> -Radiaciones Ionizantes y no Ionizantes 2012  </w:t>
-      </w:r>
-    </w:p>
-    <w:p>
-      <w:pPr>
-        <w:spacing w:line="360" w:lineRule="auto"/>
-        <w:jc w:val="both"/>
+      </w:pPr>
+      <w:r>
         <w:rPr>
           <w:rFonts w:ascii="Times New Roman" w:eastAsia="NSimSun" w:hAnsi="Times New Roman" w:cs="Times New Roman"/>
           <w:iCs/>
@@ -32554,8 +34017,13 @@
           <w:szCs w:val="24"/>
           <w:lang w:eastAsia="zh-CN" w:bidi="hi-IN"/>
         </w:rPr>
-      </w:pPr>
-      <w:r>
+        <w:t xml:space="preserve"> -Evaluación del riesgo por vibraciones mecánicas en los puestos de trabajo, métodos de </w:t>
+      </w:r>
+    </w:p>
+    <w:p>
+      <w:pPr>
+        <w:spacing w:line="360" w:lineRule="auto"/>
+        <w:jc w:val="both"/>
         <w:rPr>
           <w:rFonts w:ascii="Times New Roman" w:eastAsia="NSimSun" w:hAnsi="Times New Roman" w:cs="Times New Roman"/>
           <w:iCs/>
@@ -32564,13 +34032,8 @@
           <w:szCs w:val="24"/>
           <w:lang w:eastAsia="zh-CN" w:bidi="hi-IN"/>
         </w:rPr>
-        <w:t>Técnico Auxiliar Sanitario (1500 h)</w:t>
-      </w:r>
-    </w:p>
-    <w:p>
-      <w:pPr>
-        <w:spacing w:line="360" w:lineRule="auto"/>
-        <w:jc w:val="both"/>
+      </w:pPr>
+      <w:r>
         <w:rPr>
           <w:rFonts w:ascii="Times New Roman" w:eastAsia="NSimSun" w:hAnsi="Times New Roman" w:cs="Times New Roman"/>
           <w:iCs/>
@@ -32579,8 +34042,13 @@
           <w:szCs w:val="24"/>
           <w:lang w:eastAsia="zh-CN" w:bidi="hi-IN"/>
         </w:rPr>
-      </w:pPr>
-      <w:r>
+        <w:t>Medición y Estimación 2012</w:t>
+      </w:r>
+    </w:p>
+    <w:p>
+      <w:pPr>
+        <w:spacing w:line="360" w:lineRule="auto"/>
+        <w:jc w:val="both"/>
         <w:rPr>
           <w:rFonts w:ascii="Times New Roman" w:eastAsia="NSimSun" w:hAnsi="Times New Roman" w:cs="Times New Roman"/>
           <w:iCs/>
@@ -32589,13 +34057,8 @@
           <w:szCs w:val="24"/>
           <w:lang w:eastAsia="zh-CN" w:bidi="hi-IN"/>
         </w:rPr>
-        <w:t>Instituto Ciudad Jardín de Vitoria 2002</w:t>
-      </w:r>
-    </w:p>
-    <w:p>
-      <w:pPr>
-        <w:spacing w:line="360" w:lineRule="auto"/>
-        <w:jc w:val="both"/>
+      </w:pPr>
+      <w:r>
         <w:rPr>
           <w:rFonts w:ascii="Times New Roman" w:eastAsia="NSimSun" w:hAnsi="Times New Roman" w:cs="Times New Roman"/>
           <w:iCs/>
@@ -32604,8 +34067,13 @@
           <w:szCs w:val="24"/>
           <w:lang w:eastAsia="zh-CN" w:bidi="hi-IN"/>
         </w:rPr>
-      </w:pPr>
-      <w:r>
+        <w:t xml:space="preserve"> -Radiaciones Ionizantes y no Ionizantes 2012  </w:t>
+      </w:r>
+    </w:p>
+    <w:p>
+      <w:pPr>
+        <w:spacing w:line="360" w:lineRule="auto"/>
+        <w:jc w:val="both"/>
         <w:rPr>
           <w:rFonts w:ascii="Times New Roman" w:eastAsia="NSimSun" w:hAnsi="Times New Roman" w:cs="Times New Roman"/>
           <w:iCs/>
@@ -32614,13 +34082,8 @@
           <w:szCs w:val="24"/>
           <w:lang w:eastAsia="zh-CN" w:bidi="hi-IN"/>
         </w:rPr>
-        <w:t>Curso de especialización en” Salud Mental” (300 h)</w:t>
-      </w:r>
-    </w:p>
-    <w:p>
-      <w:pPr>
-        <w:spacing w:line="360" w:lineRule="auto"/>
-        <w:jc w:val="both"/>
+      </w:pPr>
+      <w:r>
         <w:rPr>
           <w:rFonts w:ascii="Times New Roman" w:eastAsia="NSimSun" w:hAnsi="Times New Roman" w:cs="Times New Roman"/>
           <w:iCs/>
@@ -32629,8 +34092,13 @@
           <w:szCs w:val="24"/>
           <w:lang w:eastAsia="zh-CN" w:bidi="hi-IN"/>
         </w:rPr>
-      </w:pPr>
-      <w:r>
+        <w:t>Técnico Auxiliar Sanitario (1500 h)</w:t>
+      </w:r>
+    </w:p>
+    <w:p>
+      <w:pPr>
+        <w:spacing w:line="360" w:lineRule="auto"/>
+        <w:jc w:val="both"/>
         <w:rPr>
           <w:rFonts w:ascii="Times New Roman" w:eastAsia="NSimSun" w:hAnsi="Times New Roman" w:cs="Times New Roman"/>
           <w:iCs/>
@@ -32639,38 +34107,33 @@
           <w:szCs w:val="24"/>
           <w:lang w:eastAsia="zh-CN" w:bidi="hi-IN"/>
         </w:rPr>
-        <w:t>Lanbide- Arizmendi 2015, con prácticas en el Hospital de Aita Menni de Mondragón</w:t>
-      </w:r>
-    </w:p>
-    <w:p>
-      <w:pPr>
-        <w:spacing w:line="360" w:lineRule="auto"/>
-        <w:jc w:val="both"/>
+      </w:pPr>
+      <w:r>
         <w:rPr>
           <w:rFonts w:ascii="Times New Roman" w:eastAsia="NSimSun" w:hAnsi="Times New Roman" w:cs="Times New Roman"/>
           <w:iCs/>
           <w:kern w:val="3"/>
           <w:sz w:val="24"/>
           <w:szCs w:val="24"/>
-          <w:lang w:val="pt-PT" w:eastAsia="zh-CN" w:bidi="hi-IN"/>
-        </w:rPr>
-      </w:pPr>
-      <w:r>
+          <w:lang w:eastAsia="zh-CN" w:bidi="hi-IN"/>
+        </w:rPr>
+        <w:t>Instituto Ciudad Jardín de Vitoria 2002</w:t>
+      </w:r>
+    </w:p>
+    <w:p>
+      <w:pPr>
+        <w:spacing w:line="360" w:lineRule="auto"/>
+        <w:jc w:val="both"/>
         <w:rPr>
           <w:rFonts w:ascii="Times New Roman" w:eastAsia="NSimSun" w:hAnsi="Times New Roman" w:cs="Times New Roman"/>
           <w:iCs/>
           <w:kern w:val="3"/>
           <w:sz w:val="24"/>
           <w:szCs w:val="24"/>
-          <w:lang w:val="pt-PT" w:eastAsia="zh-CN" w:bidi="hi-IN"/>
-        </w:rPr>
-        <w:t>Curso daño cerebral adquirido (40h) Lanbide- Arizmendi 2015,</w:t>
-      </w:r>
-    </w:p>
-    <w:p>
-      <w:pPr>
-        <w:spacing w:line="360" w:lineRule="auto"/>
-        <w:jc w:val="both"/>
+          <w:lang w:eastAsia="zh-CN" w:bidi="hi-IN"/>
+        </w:rPr>
+      </w:pPr>
+      <w:r>
         <w:rPr>
           <w:rFonts w:ascii="Times New Roman" w:eastAsia="NSimSun" w:hAnsi="Times New Roman" w:cs="Times New Roman"/>
           <w:iCs/>
@@ -32679,8 +34142,13 @@
           <w:szCs w:val="24"/>
           <w:lang w:eastAsia="zh-CN" w:bidi="hi-IN"/>
         </w:rPr>
-      </w:pPr>
-      <w:r>
+        <w:t>Curso de especialización en” Salud Mental” (300 h)</w:t>
+      </w:r>
+    </w:p>
+    <w:p>
+      <w:pPr>
+        <w:spacing w:line="360" w:lineRule="auto"/>
+        <w:jc w:val="both"/>
         <w:rPr>
           <w:rFonts w:ascii="Times New Roman" w:eastAsia="NSimSun" w:hAnsi="Times New Roman" w:cs="Times New Roman"/>
           <w:iCs/>
@@ -32689,13 +34157,8 @@
           <w:szCs w:val="24"/>
           <w:lang w:eastAsia="zh-CN" w:bidi="hi-IN"/>
         </w:rPr>
-        <w:t>Métodos de trabajo para Sanitarios (250h)</w:t>
-      </w:r>
-    </w:p>
-    <w:p>
-      <w:pPr>
-        <w:spacing w:line="360" w:lineRule="auto"/>
-        <w:jc w:val="both"/>
+      </w:pPr>
+      <w:r>
         <w:rPr>
           <w:rFonts w:ascii="Times New Roman" w:eastAsia="NSimSun" w:hAnsi="Times New Roman" w:cs="Times New Roman"/>
           <w:iCs/>
@@ -32704,33 +34167,38 @@
           <w:szCs w:val="24"/>
           <w:lang w:eastAsia="zh-CN" w:bidi="hi-IN"/>
         </w:rPr>
-      </w:pPr>
-      <w:r>
+        <w:t>Lanbide- Arizmendi 2015, con prácticas en el Hospital de Aita Menni de Mondragón</w:t>
+      </w:r>
+    </w:p>
+    <w:p>
+      <w:pPr>
+        <w:spacing w:line="360" w:lineRule="auto"/>
+        <w:jc w:val="both"/>
         <w:rPr>
           <w:rFonts w:ascii="Times New Roman" w:eastAsia="NSimSun" w:hAnsi="Times New Roman" w:cs="Times New Roman"/>
           <w:iCs/>
           <w:kern w:val="3"/>
           <w:sz w:val="24"/>
           <w:szCs w:val="24"/>
-          <w:lang w:eastAsia="zh-CN" w:bidi="hi-IN"/>
-        </w:rPr>
-        <w:t>Fundación Manu Robles 2007</w:t>
-      </w:r>
-    </w:p>
-    <w:p>
-      <w:pPr>
-        <w:spacing w:line="360" w:lineRule="auto"/>
-        <w:jc w:val="both"/>
+          <w:lang w:val="pt-PT" w:eastAsia="zh-CN" w:bidi="hi-IN"/>
+        </w:rPr>
+      </w:pPr>
+      <w:r>
         <w:rPr>
           <w:rFonts w:ascii="Times New Roman" w:eastAsia="NSimSun" w:hAnsi="Times New Roman" w:cs="Times New Roman"/>
           <w:iCs/>
           <w:kern w:val="3"/>
           <w:sz w:val="24"/>
           <w:szCs w:val="24"/>
-          <w:lang w:eastAsia="zh-CN" w:bidi="hi-IN"/>
-        </w:rPr>
-      </w:pPr>
-      <w:r>
+          <w:lang w:val="pt-PT" w:eastAsia="zh-CN" w:bidi="hi-IN"/>
+        </w:rPr>
+        <w:t>Curso daño cerebral adquirido (40h) Lanbide- Arizmendi 2015,</w:t>
+      </w:r>
+    </w:p>
+    <w:p>
+      <w:pPr>
+        <w:spacing w:line="360" w:lineRule="auto"/>
+        <w:jc w:val="both"/>
         <w:rPr>
           <w:rFonts w:ascii="Times New Roman" w:eastAsia="NSimSun" w:hAnsi="Times New Roman" w:cs="Times New Roman"/>
           <w:iCs/>
@@ -32739,13 +34207,8 @@
           <w:szCs w:val="24"/>
           <w:lang w:eastAsia="zh-CN" w:bidi="hi-IN"/>
         </w:rPr>
-        <w:t>Nutrición y trastornos de la conducta alimentaria (120h) Universidad del País Vasco-Colegio Oficial de Psicólogos de Álava (2007)</w:t>
-      </w:r>
-    </w:p>
-    <w:p>
-      <w:pPr>
-        <w:spacing w:line="360" w:lineRule="auto"/>
-        <w:jc w:val="both"/>
+      </w:pPr>
+      <w:r>
         <w:rPr>
           <w:rFonts w:ascii="Times New Roman" w:eastAsia="NSimSun" w:hAnsi="Times New Roman" w:cs="Times New Roman"/>
           <w:iCs/>
@@ -32754,8 +34217,13 @@
           <w:szCs w:val="24"/>
           <w:lang w:eastAsia="zh-CN" w:bidi="hi-IN"/>
         </w:rPr>
-      </w:pPr>
-      <w:r>
+        <w:t>Métodos de trabajo para Sanitarios (250h)</w:t>
+      </w:r>
+    </w:p>
+    <w:p>
+      <w:pPr>
+        <w:spacing w:line="360" w:lineRule="auto"/>
+        <w:jc w:val="both"/>
         <w:rPr>
           <w:rFonts w:ascii="Times New Roman" w:eastAsia="NSimSun" w:hAnsi="Times New Roman" w:cs="Times New Roman"/>
           <w:iCs/>
@@ -32764,8 +34232,7 @@
           <w:szCs w:val="24"/>
           <w:lang w:eastAsia="zh-CN" w:bidi="hi-IN"/>
         </w:rPr>
-        <w:t xml:space="preserve">Primeros Auxilios, Socorrismo Terrestre, comunicaciones y DEA (98h) Cruz </w:t>
-      </w:r>
+      </w:pPr>
       <w:r>
         <w:rPr>
           <w:rFonts w:ascii="Times New Roman" w:eastAsia="NSimSun" w:hAnsi="Times New Roman" w:cs="Times New Roman"/>
@@ -32775,9 +34242,13 @@
           <w:szCs w:val="24"/>
           <w:lang w:eastAsia="zh-CN" w:bidi="hi-IN"/>
         </w:rPr>
-        <w:t>R</w:t>
-      </w:r>
-      <w:r>
+        <w:t>Fundación Manu Robles 2007</w:t>
+      </w:r>
+    </w:p>
+    <w:p>
+      <w:pPr>
+        <w:spacing w:line="360" w:lineRule="auto"/>
+        <w:jc w:val="both"/>
         <w:rPr>
           <w:rFonts w:ascii="Times New Roman" w:eastAsia="NSimSun" w:hAnsi="Times New Roman" w:cs="Times New Roman"/>
           <w:iCs/>
@@ -32786,13 +34257,8 @@
           <w:szCs w:val="24"/>
           <w:lang w:eastAsia="zh-CN" w:bidi="hi-IN"/>
         </w:rPr>
-        <w:t>oja de Álava 2010-14</w:t>
-      </w:r>
-    </w:p>
-    <w:p>
-      <w:pPr>
-        <w:spacing w:line="360" w:lineRule="auto"/>
-        <w:jc w:val="both"/>
+      </w:pPr>
+      <w:r>
         <w:rPr>
           <w:rFonts w:ascii="Times New Roman" w:eastAsia="NSimSun" w:hAnsi="Times New Roman" w:cs="Times New Roman"/>
           <w:iCs/>
@@ -32801,8 +34267,13 @@
           <w:szCs w:val="24"/>
           <w:lang w:eastAsia="zh-CN" w:bidi="hi-IN"/>
         </w:rPr>
-      </w:pPr>
-      <w:r>
+        <w:t>Nutrición y trastornos de la conducta alimentaria (120h) Universidad del País Vasco-Colegio Oficial de Psicólogos de Álava (2007)</w:t>
+      </w:r>
+    </w:p>
+    <w:p>
+      <w:pPr>
+        <w:spacing w:line="360" w:lineRule="auto"/>
+        <w:jc w:val="both"/>
         <w:rPr>
           <w:rFonts w:ascii="Times New Roman" w:eastAsia="NSimSun" w:hAnsi="Times New Roman" w:cs="Times New Roman"/>
           <w:iCs/>
@@ -32811,13 +34282,8 @@
           <w:szCs w:val="24"/>
           <w:lang w:eastAsia="zh-CN" w:bidi="hi-IN"/>
         </w:rPr>
-        <w:t>Riesgo Biológico en centros sanitarios (50h) grupo Fysa 2020</w:t>
-      </w:r>
-    </w:p>
-    <w:p>
-      <w:pPr>
-        <w:spacing w:line="360" w:lineRule="auto"/>
-        <w:jc w:val="both"/>
+      </w:pPr>
+      <w:r>
         <w:rPr>
           <w:rFonts w:ascii="Times New Roman" w:eastAsia="NSimSun" w:hAnsi="Times New Roman" w:cs="Times New Roman"/>
           <w:iCs/>
@@ -32826,7 +34292,8 @@
           <w:szCs w:val="24"/>
           <w:lang w:eastAsia="zh-CN" w:bidi="hi-IN"/>
         </w:rPr>
-      </w:pPr>
+        <w:t xml:space="preserve">Primeros Auxilios, Socorrismo Terrestre, comunicaciones y DEA (98h) Cruz </w:t>
+      </w:r>
       <w:r>
         <w:rPr>
           <w:rFonts w:ascii="Times New Roman" w:eastAsia="NSimSun" w:hAnsi="Times New Roman" w:cs="Times New Roman"/>
@@ -32836,7 +34303,116 @@
           <w:szCs w:val="24"/>
           <w:lang w:eastAsia="zh-CN" w:bidi="hi-IN"/>
         </w:rPr>
-        <w:t>Informática Microsoft office (Excel, Word, Power Point), Internet, Redes Sociales, Prezi.</w:t>
+        <w:t>R</w:t>
+      </w:r>
+      <w:r>
+        <w:rPr>
+          <w:rFonts w:ascii="Times New Roman" w:eastAsia="NSimSun" w:hAnsi="Times New Roman" w:cs="Times New Roman"/>
+          <w:iCs/>
+          <w:kern w:val="3"/>
+          <w:sz w:val="24"/>
+          <w:szCs w:val="24"/>
+          <w:lang w:eastAsia="zh-CN" w:bidi="hi-IN"/>
+        </w:rPr>
+        <w:t>oja de Álava 2010-14</w:t>
+      </w:r>
+    </w:p>
+    <w:p>
+      <w:pPr>
+        <w:spacing w:line="360" w:lineRule="auto"/>
+        <w:jc w:val="both"/>
+        <w:rPr>
+          <w:rFonts w:ascii="Times New Roman" w:eastAsia="NSimSun" w:hAnsi="Times New Roman" w:cs="Times New Roman"/>
+          <w:iCs/>
+          <w:kern w:val="3"/>
+          <w:sz w:val="24"/>
+          <w:szCs w:val="24"/>
+          <w:lang w:eastAsia="zh-CN" w:bidi="hi-IN"/>
+        </w:rPr>
+      </w:pPr>
+      <w:r>
+        <w:rPr>
+          <w:rFonts w:ascii="Times New Roman" w:eastAsia="NSimSun" w:hAnsi="Times New Roman" w:cs="Times New Roman"/>
+          <w:iCs/>
+          <w:kern w:val="3"/>
+          <w:sz w:val="24"/>
+          <w:szCs w:val="24"/>
+          <w:lang w:eastAsia="zh-CN" w:bidi="hi-IN"/>
+        </w:rPr>
+        <w:t xml:space="preserve">Riesgo Biológico en centros sanitarios (50h) grupo </w:t>
+      </w:r>
+      <w:proofErr w:type="spellStart"/>
+      <w:r>
+        <w:rPr>
+          <w:rFonts w:ascii="Times New Roman" w:eastAsia="NSimSun" w:hAnsi="Times New Roman" w:cs="Times New Roman"/>
+          <w:iCs/>
+          <w:kern w:val="3"/>
+          <w:sz w:val="24"/>
+          <w:szCs w:val="24"/>
+          <w:lang w:eastAsia="zh-CN" w:bidi="hi-IN"/>
+        </w:rPr>
+        <w:t>Fysa</w:t>
+      </w:r>
+      <w:proofErr w:type="spellEnd"/>
+      <w:r>
+        <w:rPr>
+          <w:rFonts w:ascii="Times New Roman" w:eastAsia="NSimSun" w:hAnsi="Times New Roman" w:cs="Times New Roman"/>
+          <w:iCs/>
+          <w:kern w:val="3"/>
+          <w:sz w:val="24"/>
+          <w:szCs w:val="24"/>
+          <w:lang w:eastAsia="zh-CN" w:bidi="hi-IN"/>
+        </w:rPr>
+        <w:t xml:space="preserve"> 2020</w:t>
+      </w:r>
+    </w:p>
+    <w:p>
+      <w:pPr>
+        <w:spacing w:line="360" w:lineRule="auto"/>
+        <w:jc w:val="both"/>
+        <w:rPr>
+          <w:rFonts w:ascii="Times New Roman" w:eastAsia="NSimSun" w:hAnsi="Times New Roman" w:cs="Times New Roman"/>
+          <w:iCs/>
+          <w:kern w:val="3"/>
+          <w:sz w:val="24"/>
+          <w:szCs w:val="24"/>
+          <w:lang w:eastAsia="zh-CN" w:bidi="hi-IN"/>
+        </w:rPr>
+      </w:pPr>
+      <w:r>
+        <w:rPr>
+          <w:rFonts w:ascii="Times New Roman" w:eastAsia="NSimSun" w:hAnsi="Times New Roman" w:cs="Times New Roman"/>
+          <w:iCs/>
+          <w:kern w:val="3"/>
+          <w:sz w:val="24"/>
+          <w:szCs w:val="24"/>
+          <w:lang w:eastAsia="zh-CN" w:bidi="hi-IN"/>
+        </w:rPr>
+        <w:t xml:space="preserve">Informática Microsoft office (Excel, Word, </w:t>
+      </w:r>
+      <w:proofErr w:type="spellStart"/>
+      <w:r>
+        <w:rPr>
+          <w:rFonts w:ascii="Times New Roman" w:eastAsia="NSimSun" w:hAnsi="Times New Roman" w:cs="Times New Roman"/>
+          <w:iCs/>
+          <w:kern w:val="3"/>
+          <w:sz w:val="24"/>
+          <w:szCs w:val="24"/>
+          <w:lang w:eastAsia="zh-CN" w:bidi="hi-IN"/>
+        </w:rPr>
+        <w:t>Power</w:t>
+      </w:r>
+      <w:proofErr w:type="spellEnd"/>
+      <w:r>
+        <w:rPr>
+          <w:rFonts w:ascii="Times New Roman" w:eastAsia="NSimSun" w:hAnsi="Times New Roman" w:cs="Times New Roman"/>
+          <w:iCs/>
+          <w:kern w:val="3"/>
+          <w:sz w:val="24"/>
+          <w:szCs w:val="24"/>
+          <w:lang w:eastAsia="zh-CN" w:bidi="hi-IN"/>
+        </w:rPr>
+        <w:t xml:space="preserve"> Point), Internet, Redes Sociales, Prezi.</w:t>
       </w:r>
     </w:p>
     <w:p>
@@ -32969,13 +34545,10 @@
           <w:szCs w:val="24"/>
           <w:lang w:eastAsia="zh-CN" w:bidi="hi-IN"/>
         </w:rPr>
-        <w:t>Servicio de: digestivo, medicina interna, respiratorio, cardio, rehabilitación, traumatología y penal/presos en los hospitales de Santiago y Txagorritxu de Vitoria.</w:t>
-      </w:r>
-    </w:p>
-    <w:p>
-      <w:pPr>
-        <w:spacing w:line="360" w:lineRule="auto"/>
-        <w:jc w:val="both"/>
+        <w:t xml:space="preserve">Servicio de: digestivo, medicina interna, respiratorio, cardio, rehabilitación, traumatología y penal/presos en los hospitales de Santiago y </w:t>
+      </w:r>
+      <w:proofErr w:type="spellStart"/>
+      <w:r>
         <w:rPr>
           <w:rFonts w:ascii="Times New Roman" w:eastAsia="NSimSun" w:hAnsi="Times New Roman" w:cs="Times New Roman"/>
           <w:iCs/>
@@ -32984,7 +34557,9 @@
           <w:szCs w:val="24"/>
           <w:lang w:eastAsia="zh-CN" w:bidi="hi-IN"/>
         </w:rPr>
-      </w:pPr>
+        <w:t>Txagorritxu</w:t>
+      </w:r>
+      <w:proofErr w:type="spellEnd"/>
       <w:r>
         <w:rPr>
           <w:rFonts w:ascii="Times New Roman" w:eastAsia="NSimSun" w:hAnsi="Times New Roman" w:cs="Times New Roman"/>
@@ -32994,7 +34569,7 @@
           <w:szCs w:val="24"/>
           <w:lang w:eastAsia="zh-CN" w:bidi="hi-IN"/>
         </w:rPr>
-        <w:t xml:space="preserve">Impartiendo charlas a trabajadores como delegada de prevención </w:t>
+        <w:t xml:space="preserve"> de Vitoria.</w:t>
       </w:r>
     </w:p>
     <w:p>
@@ -33019,7 +34594,7 @@
           <w:szCs w:val="24"/>
           <w:lang w:eastAsia="zh-CN" w:bidi="hi-IN"/>
         </w:rPr>
-        <w:t>Grupo Cortefiel www.cortefiel.com de 7 centros de trabajo y almacenes 2006/2010</w:t>
+        <w:t xml:space="preserve">Impartiendo charlas a trabajadores como delegada de prevención </w:t>
       </w:r>
     </w:p>
     <w:p>
@@ -33044,7 +34619,7 @@
           <w:szCs w:val="24"/>
           <w:lang w:eastAsia="zh-CN" w:bidi="hi-IN"/>
         </w:rPr>
-        <w:t xml:space="preserve">Confección de informes técnicos de PRL </w:t>
+        <w:t>Grupo Cortefiel www.cortefiel.com de 7 centros de trabajo y almacenes 2006/2010</w:t>
       </w:r>
     </w:p>
     <w:p>
@@ -33069,7 +34644,45 @@
           <w:szCs w:val="24"/>
           <w:lang w:eastAsia="zh-CN" w:bidi="hi-IN"/>
         </w:rPr>
-        <w:t>Peripreven www.peripreven.com(es) como freelance 2013/16 para diferentes despachos de abogados</w:t>
+        <w:t xml:space="preserve">Confección de informes técnicos de PRL </w:t>
+      </w:r>
+    </w:p>
+    <w:p>
+      <w:pPr>
+        <w:spacing w:line="360" w:lineRule="auto"/>
+        <w:jc w:val="both"/>
+        <w:rPr>
+          <w:rFonts w:ascii="Times New Roman" w:eastAsia="NSimSun" w:hAnsi="Times New Roman" w:cs="Times New Roman"/>
+          <w:iCs/>
+          <w:kern w:val="3"/>
+          <w:sz w:val="24"/>
+          <w:szCs w:val="24"/>
+          <w:lang w:eastAsia="zh-CN" w:bidi="hi-IN"/>
+        </w:rPr>
+      </w:pPr>
+      <w:proofErr w:type="spellStart"/>
+      <w:r>
+        <w:rPr>
+          <w:rFonts w:ascii="Times New Roman" w:eastAsia="NSimSun" w:hAnsi="Times New Roman" w:cs="Times New Roman"/>
+          <w:iCs/>
+          <w:kern w:val="3"/>
+          <w:sz w:val="24"/>
+          <w:szCs w:val="24"/>
+          <w:lang w:eastAsia="zh-CN" w:bidi="hi-IN"/>
+        </w:rPr>
+        <w:t>Peripreven</w:t>
+      </w:r>
+      <w:proofErr w:type="spellEnd"/>
+      <w:r>
+        <w:rPr>
+          <w:rFonts w:ascii="Times New Roman" w:eastAsia="NSimSun" w:hAnsi="Times New Roman" w:cs="Times New Roman"/>
+          <w:iCs/>
+          <w:kern w:val="3"/>
+          <w:sz w:val="24"/>
+          <w:szCs w:val="24"/>
+          <w:lang w:eastAsia="zh-CN" w:bidi="hi-IN"/>
+        </w:rPr>
+        <w:t xml:space="preserve"> www.peripreven.com(es) como freelance 2013/16 para diferentes despachos de abogados</w:t>
       </w:r>
     </w:p>
     <w:p>
@@ -33476,7 +35089,25 @@
           <w:szCs w:val="24"/>
         </w:rPr>
         <w:tab/>
-        <w:t>Asociación Aspasor. www.aspasor.org</w:t>
+        <w:t xml:space="preserve">Asociación </w:t>
+      </w:r>
+      <w:proofErr w:type="spellStart"/>
+      <w:r>
+        <w:rPr>
+          <w:rFonts w:ascii="Times New Roman" w:hAnsi="Times New Roman" w:cs="Times New Roman"/>
+          <w:sz w:val="24"/>
+          <w:szCs w:val="24"/>
+        </w:rPr>
+        <w:t>Aspasor</w:t>
+      </w:r>
+      <w:proofErr w:type="spellEnd"/>
+      <w:r>
+        <w:rPr>
+          <w:rFonts w:ascii="Times New Roman" w:hAnsi="Times New Roman" w:cs="Times New Roman"/>
+          <w:sz w:val="24"/>
+          <w:szCs w:val="24"/>
+        </w:rPr>
+        <w:t>. www.aspasor.org</w:t>
       </w:r>
     </w:p>
     <w:p>
@@ -33532,7 +35163,25 @@
           <w:szCs w:val="24"/>
         </w:rPr>
         <w:tab/>
-        <w:t>Escuela de Familias Giganteando. www.escueladefamiliasgiganteando.com</w:t>
+        <w:t xml:space="preserve">Escuela de Familias </w:t>
+      </w:r>
+      <w:proofErr w:type="spellStart"/>
+      <w:r>
+        <w:rPr>
+          <w:rFonts w:ascii="Times New Roman" w:hAnsi="Times New Roman" w:cs="Times New Roman"/>
+          <w:sz w:val="24"/>
+          <w:szCs w:val="24"/>
+        </w:rPr>
+        <w:t>Giganteando</w:t>
+      </w:r>
+      <w:proofErr w:type="spellEnd"/>
+      <w:r>
+        <w:rPr>
+          <w:rFonts w:ascii="Times New Roman" w:hAnsi="Times New Roman" w:cs="Times New Roman"/>
+          <w:sz w:val="24"/>
+          <w:szCs w:val="24"/>
+        </w:rPr>
+        <w:t>. www.escueladefamiliasgiganteando.com</w:t>
       </w:r>
     </w:p>
     <w:p>
@@ -33964,7 +35613,24 @@
           <w:szCs w:val="24"/>
         </w:rPr>
         <w:tab/>
-        <w:t>FP.II. Administrativo y comercial. Rama administración.</w:t>
+      </w:r>
+      <w:proofErr w:type="gramStart"/>
+      <w:r>
+        <w:rPr>
+          <w:rFonts w:ascii="Times New Roman" w:hAnsi="Times New Roman" w:cs="Times New Roman"/>
+          <w:sz w:val="24"/>
+          <w:szCs w:val="24"/>
+        </w:rPr>
+        <w:t>FP.II.</w:t>
+      </w:r>
+      <w:proofErr w:type="gramEnd"/>
+      <w:r>
+        <w:rPr>
+          <w:rFonts w:ascii="Times New Roman" w:hAnsi="Times New Roman" w:cs="Times New Roman"/>
+          <w:sz w:val="24"/>
+          <w:szCs w:val="24"/>
+        </w:rPr>
+        <w:t xml:space="preserve"> Administrativo y comercial. Rama administración.</w:t>
       </w:r>
     </w:p>
     <w:p>
@@ -34083,7 +35749,25 @@
           <w:szCs w:val="24"/>
         </w:rPr>
         <w:tab/>
-        <w:t xml:space="preserve">Coaching profesional y live. IRCO BARCELONA. </w:t>
+        <w:t xml:space="preserve">Coaching profesional y </w:t>
+      </w:r>
+      <w:proofErr w:type="spellStart"/>
+      <w:r>
+        <w:rPr>
+          <w:rFonts w:ascii="Times New Roman" w:hAnsi="Times New Roman" w:cs="Times New Roman"/>
+          <w:sz w:val="24"/>
+          <w:szCs w:val="24"/>
+        </w:rPr>
+        <w:t>live</w:t>
+      </w:r>
+      <w:proofErr w:type="spellEnd"/>
+      <w:r>
+        <w:rPr>
+          <w:rFonts w:ascii="Times New Roman" w:hAnsi="Times New Roman" w:cs="Times New Roman"/>
+          <w:sz w:val="24"/>
+          <w:szCs w:val="24"/>
+        </w:rPr>
+        <w:t xml:space="preserve">. IRCO BARCELONA. </w:t>
       </w:r>
     </w:p>
     <w:p>
@@ -35858,6 +37542,7 @@
                 <w:szCs w:val="24"/>
               </w:rPr>
             </w:pPr>
+            <w:proofErr w:type="spellStart"/>
             <w:r>
               <w:rPr>
                 <w:rFonts w:ascii="Times New Roman" w:hAnsi="Times New Roman" w:cs="Times New Roman"/>
@@ -35866,6 +37551,7 @@
               </w:rPr>
               <w:t>Nº</w:t>
             </w:r>
+            <w:proofErr w:type="spellEnd"/>
             <w:r>
               <w:rPr>
                 <w:rFonts w:ascii="Times New Roman" w:hAnsi="Times New Roman" w:cs="Times New Roman"/>

</xml_diff>